<commit_message>
Update Machine Learning Math.docx
</commit_message>
<xml_diff>
--- a/Machine-Learning/Machine Learning Math.docx
+++ b/Machine-Learning/Machine Learning Math.docx
@@ -24,14 +24,14 @@
         <w:tblLook w:val="04A0" w:firstRow="1" w:lastRow="0" w:firstColumn="1" w:lastColumn="0" w:noHBand="0" w:noVBand="1"/>
       </w:tblPr>
       <w:tblGrid>
-        <w:gridCol w:w="2335"/>
-        <w:gridCol w:w="3898"/>
-        <w:gridCol w:w="3117"/>
+        <w:gridCol w:w="2155"/>
+        <w:gridCol w:w="4320"/>
+        <w:gridCol w:w="2875"/>
       </w:tblGrid>
       <w:tr>
         <w:tc>
           <w:tcPr>
-            <w:tcW w:w="2335" w:type="dxa"/>
+            <w:tcW w:w="2155" w:type="dxa"/>
             <w:shd w:val="clear" w:color="auto" w:fill="D9E2F3" w:themeFill="accent1" w:themeFillTint="33"/>
           </w:tcPr>
           <w:p>
@@ -56,11 +56,12 @@
         </w:tc>
         <w:tc>
           <w:tcPr>
-            <w:tcW w:w="3898" w:type="dxa"/>
+            <w:tcW w:w="4320" w:type="dxa"/>
             <w:shd w:val="clear" w:color="auto" w:fill="D9E2F3" w:themeFill="accent1" w:themeFillTint="33"/>
           </w:tcPr>
           <w:p>
             <w:pPr>
+              <w:jc w:val="center"/>
               <w:rPr>
                 <w:b/>
                 <w:bCs/>
@@ -81,7 +82,7 @@
         </w:tc>
         <w:tc>
           <w:tcPr>
-            <w:tcW w:w="3117" w:type="dxa"/>
+            <w:tcW w:w="2875" w:type="dxa"/>
             <w:shd w:val="clear" w:color="auto" w:fill="D9E2F3" w:themeFill="accent1" w:themeFillTint="33"/>
           </w:tcPr>
           <w:p>
@@ -108,7 +109,7 @@
       <w:tr>
         <w:tc>
           <w:tcPr>
-            <w:tcW w:w="2335" w:type="dxa"/>
+            <w:tcW w:w="2155" w:type="dxa"/>
           </w:tcPr>
           <w:p>
             <w:pPr>
@@ -142,7 +143,7 @@
         </w:tc>
         <w:tc>
           <w:tcPr>
-            <w:tcW w:w="3898" w:type="dxa"/>
+            <w:tcW w:w="4320" w:type="dxa"/>
           </w:tcPr>
           <w:p>
             <w:pPr>
@@ -154,7 +155,7 @@
             </w:pPr>
             <m:oMathPara>
               <m:oMathParaPr>
-                <m:jc m:val="left"/>
+                <m:jc m:val="center"/>
               </m:oMathParaPr>
               <m:oMath>
                 <m:d>
@@ -331,7 +332,7 @@
         </w:tc>
         <w:tc>
           <w:tcPr>
-            <w:tcW w:w="3117" w:type="dxa"/>
+            <w:tcW w:w="2875" w:type="dxa"/>
           </w:tcPr>
           <w:p>
             <w:pPr>
@@ -367,7 +368,7 @@
       <w:tr>
         <w:tc>
           <w:tcPr>
-            <w:tcW w:w="2335" w:type="dxa"/>
+            <w:tcW w:w="2155" w:type="dxa"/>
           </w:tcPr>
           <w:p>
             <w:pPr>
@@ -387,7 +388,7 @@
         </w:tc>
         <w:tc>
           <w:tcPr>
-            <w:tcW w:w="3898" w:type="dxa"/>
+            <w:tcW w:w="4320" w:type="dxa"/>
           </w:tcPr>
           <w:p>
             <w:pPr>
@@ -489,7 +490,7 @@
         </w:tc>
         <w:tc>
           <w:tcPr>
-            <w:tcW w:w="3117" w:type="dxa"/>
+            <w:tcW w:w="2875" w:type="dxa"/>
           </w:tcPr>
           <w:p>
             <w:pPr>
@@ -511,7 +512,7 @@
       <w:tr>
         <w:tc>
           <w:tcPr>
-            <w:tcW w:w="2335" w:type="dxa"/>
+            <w:tcW w:w="2155" w:type="dxa"/>
           </w:tcPr>
           <w:p>
             <w:pPr>
@@ -565,7 +566,7 @@
         </w:tc>
         <w:tc>
           <w:tcPr>
-            <w:tcW w:w="3898" w:type="dxa"/>
+            <w:tcW w:w="4320" w:type="dxa"/>
           </w:tcPr>
           <w:p>
             <w:pPr>
@@ -718,7 +719,7 @@
         </w:tc>
         <w:tc>
           <w:tcPr>
-            <w:tcW w:w="3117" w:type="dxa"/>
+            <w:tcW w:w="2875" w:type="dxa"/>
           </w:tcPr>
           <w:p>
             <w:pPr>
@@ -740,7 +741,7 @@
       <w:tr>
         <w:tc>
           <w:tcPr>
-            <w:tcW w:w="2335" w:type="dxa"/>
+            <w:tcW w:w="2155" w:type="dxa"/>
           </w:tcPr>
           <w:p>
             <w:pPr>
@@ -805,7 +806,7 @@
         </w:tc>
         <w:tc>
           <w:tcPr>
-            <w:tcW w:w="3898" w:type="dxa"/>
+            <w:tcW w:w="4320" w:type="dxa"/>
           </w:tcPr>
           <w:p>
             <w:pPr>
@@ -917,7 +918,7 @@
         </w:tc>
         <w:tc>
           <w:tcPr>
-            <w:tcW w:w="3117" w:type="dxa"/>
+            <w:tcW w:w="2875" w:type="dxa"/>
           </w:tcPr>
           <w:p>
             <w:pPr>
@@ -939,7 +940,7 @@
       <w:tr>
         <w:tc>
           <w:tcPr>
-            <w:tcW w:w="2335" w:type="dxa"/>
+            <w:tcW w:w="2155" w:type="dxa"/>
           </w:tcPr>
           <w:p>
             <w:pPr>
@@ -1004,7 +1005,7 @@
         </w:tc>
         <w:tc>
           <w:tcPr>
-            <w:tcW w:w="3898" w:type="dxa"/>
+            <w:tcW w:w="4320" w:type="dxa"/>
           </w:tcPr>
           <w:p>
             <w:pPr>
@@ -1180,7 +1181,7 @@
         </w:tc>
         <w:tc>
           <w:tcPr>
-            <w:tcW w:w="3117" w:type="dxa"/>
+            <w:tcW w:w="2875" w:type="dxa"/>
           </w:tcPr>
           <w:p>
             <w:pPr>
@@ -1216,7 +1217,7 @@
       <w:tr>
         <w:tc>
           <w:tcPr>
-            <w:tcW w:w="2335" w:type="dxa"/>
+            <w:tcW w:w="2155" w:type="dxa"/>
           </w:tcPr>
           <w:p>
             <w:pPr>
@@ -1281,7 +1282,7 @@
         </w:tc>
         <w:tc>
           <w:tcPr>
-            <w:tcW w:w="3898" w:type="dxa"/>
+            <w:tcW w:w="4320" w:type="dxa"/>
           </w:tcPr>
           <w:p>
             <w:pPr>
@@ -1348,7 +1349,7 @@
         </w:tc>
         <w:tc>
           <w:tcPr>
-            <w:tcW w:w="3117" w:type="dxa"/>
+            <w:tcW w:w="2875" w:type="dxa"/>
           </w:tcPr>
           <w:p>
             <w:pPr>
@@ -1363,7 +1364,7 @@
       <w:tr>
         <w:tc>
           <w:tcPr>
-            <w:tcW w:w="2335" w:type="dxa"/>
+            <w:tcW w:w="2155" w:type="dxa"/>
           </w:tcPr>
           <w:p>
             <w:pPr>
@@ -1383,7 +1384,7 @@
         </w:tc>
         <w:tc>
           <w:tcPr>
-            <w:tcW w:w="3898" w:type="dxa"/>
+            <w:tcW w:w="4320" w:type="dxa"/>
           </w:tcPr>
           <w:p>
             <w:pPr>
@@ -1697,7 +1698,7 @@
         </w:tc>
         <w:tc>
           <w:tcPr>
-            <w:tcW w:w="3117" w:type="dxa"/>
+            <w:tcW w:w="2875" w:type="dxa"/>
           </w:tcPr>
           <w:p>
             <w:pPr>
@@ -1752,49 +1753,7 @@
                 <w:sz w:val="18"/>
                 <w:szCs w:val="18"/>
               </w:rPr>
-              <w:t xml:space="preserve">Calculate the </w:t>
-            </w:r>
-            <w:r>
-              <w:rPr>
-                <w:sz w:val="18"/>
-                <w:szCs w:val="18"/>
-              </w:rPr>
-              <w:t>length of</w:t>
-            </w:r>
-            <w:r>
-              <w:rPr>
-                <w:sz w:val="18"/>
-                <w:szCs w:val="18"/>
-              </w:rPr>
-              <w:t xml:space="preserve"> each v</w:t>
-            </w:r>
-            <w:r>
-              <w:rPr>
-                <w:sz w:val="18"/>
-                <w:szCs w:val="18"/>
-              </w:rPr>
-              <w:t xml:space="preserve">ector, or </w:t>
-            </w:r>
-            <w:r>
-              <w:rPr>
-                <w:sz w:val="18"/>
-                <w:szCs w:val="18"/>
-              </w:rPr>
-              <w:t>L2 n</w:t>
-            </w:r>
-            <w:r>
-              <w:rPr>
-                <w:sz w:val="18"/>
-                <w:szCs w:val="18"/>
-              </w:rPr>
-              <w:t xml:space="preserve">orm </w:t>
-            </w:r>
-            <w:r>
-              <w:rPr>
-                <w:sz w:val="18"/>
-                <w:szCs w:val="18"/>
-              </w:rPr>
-              <w:t>(magnitude)</w:t>
+              <w:t>Calculate the length of each vector, or L2 norm (magnitude)</w:t>
             </w:r>
             <w:r>
               <w:rPr>
@@ -1894,7 +1853,7 @@
       <w:tr>
         <w:tc>
           <w:tcPr>
-            <w:tcW w:w="2335" w:type="dxa"/>
+            <w:tcW w:w="2155" w:type="dxa"/>
           </w:tcPr>
           <w:p>
             <w:pPr>
@@ -1908,13 +1867,314 @@
                 <w:sz w:val="18"/>
                 <w:szCs w:val="18"/>
               </w:rPr>
-              <w:t>Bayes Rule</w:t>
+              <w:t>Unit Vector</w:t>
             </w:r>
           </w:p>
         </w:tc>
         <w:tc>
           <w:tcPr>
-            <w:tcW w:w="3898" w:type="dxa"/>
+            <w:tcW w:w="4320" w:type="dxa"/>
+          </w:tcPr>
+          <w:p>
+            <w:pPr>
+              <w:jc w:val="center"/>
+              <w:rPr>
+                <w:rFonts w:ascii="Calibri" w:eastAsia="Calibri" w:hAnsi="Calibri" w:cs="Times New Roman"/>
+                <w:sz w:val="18"/>
+                <w:szCs w:val="18"/>
+              </w:rPr>
+            </w:pPr>
+            <m:oMathPara>
+              <m:oMath>
+                <m:acc>
+                  <m:accPr>
+                    <m:ctrlPr>
+                      <w:rPr>
+                        <w:rFonts w:ascii="Cambria Math" w:eastAsia="Calibri" w:hAnsi="Cambria Math" w:cs="Times New Roman"/>
+                        <w:i/>
+                        <w:sz w:val="18"/>
+                        <w:szCs w:val="18"/>
+                      </w:rPr>
+                    </m:ctrlPr>
+                  </m:accPr>
+                  <m:e>
+                    <m:r>
+                      <w:rPr>
+                        <w:rFonts w:ascii="Cambria Math" w:eastAsia="Calibri" w:hAnsi="Cambria Math" w:cs="Times New Roman"/>
+                        <w:sz w:val="18"/>
+                        <w:szCs w:val="18"/>
+                      </w:rPr>
+                      <m:t>v</m:t>
+                    </m:r>
+                  </m:e>
+                </m:acc>
+                <m:r>
+                  <w:rPr>
+                    <w:rFonts w:ascii="Cambria Math" w:eastAsia="Calibri" w:hAnsi="Cambria Math" w:cs="Times New Roman"/>
+                    <w:sz w:val="18"/>
+                    <w:szCs w:val="18"/>
+                  </w:rPr>
+                  <m:t>=</m:t>
+                </m:r>
+                <m:rad>
+                  <m:radPr>
+                    <m:degHide m:val="1"/>
+                    <m:ctrlPr>
+                      <w:rPr>
+                        <w:rFonts w:ascii="Cambria Math" w:eastAsia="Calibri" w:hAnsi="Cambria Math" w:cs="Times New Roman"/>
+                        <w:i/>
+                        <w:sz w:val="18"/>
+                        <w:szCs w:val="18"/>
+                      </w:rPr>
+                    </m:ctrlPr>
+                  </m:radPr>
+                  <m:deg/>
+                  <m:e>
+                    <m:r>
+                      <w:rPr>
+                        <w:rFonts w:ascii="Cambria Math" w:eastAsia="Calibri" w:hAnsi="Cambria Math" w:cs="Times New Roman"/>
+                        <w:sz w:val="18"/>
+                        <w:szCs w:val="18"/>
+                      </w:rPr>
+                      <m:t>(</m:t>
+                    </m:r>
+                    <m:sSup>
+                      <m:sSupPr>
+                        <m:ctrlPr>
+                          <w:rPr>
+                            <w:rFonts w:ascii="Cambria Math" w:eastAsia="Calibri" w:hAnsi="Cambria Math" w:cs="Times New Roman"/>
+                            <w:i/>
+                            <w:sz w:val="18"/>
+                            <w:szCs w:val="18"/>
+                          </w:rPr>
+                        </m:ctrlPr>
+                      </m:sSupPr>
+                      <m:e>
+                        <m:r>
+                          <w:rPr>
+                            <w:rFonts w:ascii="Cambria Math" w:eastAsia="Calibri" w:hAnsi="Cambria Math" w:cs="Times New Roman"/>
+                            <w:sz w:val="18"/>
+                            <w:szCs w:val="18"/>
+                          </w:rPr>
+                          <m:t>a</m:t>
+                        </m:r>
+                      </m:e>
+                      <m:sup>
+                        <m:r>
+                          <w:rPr>
+                            <w:rFonts w:ascii="Cambria Math" w:eastAsia="Calibri" w:hAnsi="Cambria Math" w:cs="Times New Roman"/>
+                            <w:sz w:val="18"/>
+                            <w:szCs w:val="18"/>
+                          </w:rPr>
+                          <m:t>2</m:t>
+                        </m:r>
+                      </m:sup>
+                    </m:sSup>
+                    <m:r>
+                      <w:rPr>
+                        <w:rFonts w:ascii="Cambria Math" w:eastAsia="Calibri" w:hAnsi="Cambria Math" w:cs="Times New Roman"/>
+                        <w:sz w:val="18"/>
+                        <w:szCs w:val="18"/>
+                      </w:rPr>
+                      <m:t>+</m:t>
+                    </m:r>
+                    <m:sSup>
+                      <m:sSupPr>
+                        <m:ctrlPr>
+                          <w:rPr>
+                            <w:rFonts w:ascii="Cambria Math" w:eastAsia="Calibri" w:hAnsi="Cambria Math" w:cs="Times New Roman"/>
+                            <w:i/>
+                            <w:sz w:val="18"/>
+                            <w:szCs w:val="18"/>
+                          </w:rPr>
+                        </m:ctrlPr>
+                      </m:sSupPr>
+                      <m:e>
+                        <m:r>
+                          <w:rPr>
+                            <w:rFonts w:ascii="Cambria Math" w:eastAsia="Calibri" w:hAnsi="Cambria Math" w:cs="Times New Roman"/>
+                            <w:sz w:val="18"/>
+                            <w:szCs w:val="18"/>
+                          </w:rPr>
+                          <m:t>b</m:t>
+                        </m:r>
+                      </m:e>
+                      <m:sup>
+                        <m:r>
+                          <w:rPr>
+                            <w:rFonts w:ascii="Cambria Math" w:eastAsia="Calibri" w:hAnsi="Cambria Math" w:cs="Times New Roman"/>
+                            <w:sz w:val="18"/>
+                            <w:szCs w:val="18"/>
+                          </w:rPr>
+                          <m:t>2</m:t>
+                        </m:r>
+                      </m:sup>
+                    </m:sSup>
+                    <m:r>
+                      <w:rPr>
+                        <w:rFonts w:ascii="Cambria Math" w:eastAsia="Calibri" w:hAnsi="Cambria Math" w:cs="Times New Roman"/>
+                        <w:sz w:val="18"/>
+                        <w:szCs w:val="18"/>
+                      </w:rPr>
+                      <m:t>+</m:t>
+                    </m:r>
+                    <m:sSup>
+                      <m:sSupPr>
+                        <m:ctrlPr>
+                          <w:rPr>
+                            <w:rFonts w:ascii="Cambria Math" w:eastAsia="Calibri" w:hAnsi="Cambria Math" w:cs="Times New Roman"/>
+                            <w:i/>
+                            <w:sz w:val="18"/>
+                            <w:szCs w:val="18"/>
+                          </w:rPr>
+                        </m:ctrlPr>
+                      </m:sSupPr>
+                      <m:e>
+                        <m:r>
+                          <w:rPr>
+                            <w:rFonts w:ascii="Cambria Math" w:eastAsia="Calibri" w:hAnsi="Cambria Math" w:cs="Times New Roman"/>
+                            <w:sz w:val="18"/>
+                            <w:szCs w:val="18"/>
+                          </w:rPr>
+                          <m:t>c</m:t>
+                        </m:r>
+                      </m:e>
+                      <m:sup>
+                        <m:r>
+                          <w:rPr>
+                            <w:rFonts w:ascii="Cambria Math" w:eastAsia="Calibri" w:hAnsi="Cambria Math" w:cs="Times New Roman"/>
+                            <w:sz w:val="18"/>
+                            <w:szCs w:val="18"/>
+                          </w:rPr>
+                          <m:t>2</m:t>
+                        </m:r>
+                      </m:sup>
+                    </m:sSup>
+                  </m:e>
+                </m:rad>
+                <m:r>
+                  <w:rPr>
+                    <w:rFonts w:ascii="Cambria Math" w:eastAsia="Calibri" w:hAnsi="Cambria Math" w:cs="Times New Roman"/>
+                    <w:sz w:val="18"/>
+                    <w:szCs w:val="18"/>
+                  </w:rPr>
+                  <m:t>=1</m:t>
+                </m:r>
+              </m:oMath>
+            </m:oMathPara>
+          </w:p>
+        </w:tc>
+        <w:tc>
+          <w:tcPr>
+            <w:tcW w:w="2875" w:type="dxa"/>
+          </w:tcPr>
+          <w:p>
+            <w:pPr>
+              <w:pStyle w:val="ListParagraph"/>
+              <w:numPr>
+                <w:ilvl w:val="0"/>
+                <w:numId w:val="7"/>
+              </w:numPr>
+              <w:ind w:left="250" w:hanging="180"/>
+              <w:rPr>
+                <w:sz w:val="18"/>
+                <w:szCs w:val="18"/>
+              </w:rPr>
+            </w:pPr>
+            <w:r>
+              <w:rPr>
+                <w:sz w:val="18"/>
+                <w:szCs w:val="18"/>
+              </w:rPr>
+              <w:t>A unit vector has a length of 1</w:t>
+            </w:r>
+          </w:p>
+          <w:p>
+            <w:pPr>
+              <w:pStyle w:val="ListParagraph"/>
+              <w:numPr>
+                <w:ilvl w:val="0"/>
+                <w:numId w:val="7"/>
+              </w:numPr>
+              <w:ind w:left="250" w:hanging="180"/>
+              <w:rPr>
+                <w:sz w:val="18"/>
+                <w:szCs w:val="18"/>
+              </w:rPr>
+            </w:pPr>
+            <w:r>
+              <w:rPr>
+                <w:sz w:val="18"/>
+                <w:szCs w:val="18"/>
+              </w:rPr>
+              <w:t xml:space="preserve">To get a unit vector in the same direction as </w:t>
+            </w:r>
+            <w:r>
+              <w:rPr>
+                <w:rFonts w:ascii="Cambria Math" w:hAnsi="Cambria Math" w:cs="Cambria Math"/>
+                <w:sz w:val="18"/>
+                <w:szCs w:val="18"/>
+              </w:rPr>
+              <w:t>𝑥</w:t>
+            </w:r>
+            <w:r>
+              <w:rPr>
+                <w:sz w:val="18"/>
+                <w:szCs w:val="18"/>
+              </w:rPr>
+              <w:t>, simply divide by ‖</w:t>
+            </w:r>
+            <w:r>
+              <w:rPr>
+                <w:rFonts w:ascii="Cambria Math" w:hAnsi="Cambria Math" w:cs="Cambria Math"/>
+                <w:sz w:val="18"/>
+                <w:szCs w:val="18"/>
+              </w:rPr>
+              <w:t>𝑥</w:t>
+            </w:r>
+            <w:r>
+              <w:rPr>
+                <w:sz w:val="18"/>
+                <w:szCs w:val="18"/>
+              </w:rPr>
+              <w:t>‖</w:t>
+            </w:r>
+            <w:r>
+              <w:rPr>
+                <w:sz w:val="18"/>
+                <w:szCs w:val="18"/>
+              </w:rPr>
+              <w:t xml:space="preserve"> (L2 norm)</w:t>
+            </w:r>
+            <w:bookmarkStart w:id="0" w:name="_GoBack"/>
+            <w:bookmarkEnd w:id="0"/>
+          </w:p>
+        </w:tc>
+      </w:tr>
+      <w:tr>
+        <w:tc>
+          <w:tcPr>
+            <w:tcW w:w="2155" w:type="dxa"/>
+          </w:tcPr>
+          <w:p>
+            <w:pPr>
+              <w:rPr>
+                <w:sz w:val="18"/>
+                <w:szCs w:val="18"/>
+              </w:rPr>
+            </w:pPr>
+            <w:r>
+              <w:rPr>
+                <w:sz w:val="18"/>
+                <w:szCs w:val="18"/>
+              </w:rPr>
+              <w:t>Bayes Rule</w:t>
+            </w:r>
+          </w:p>
+        </w:tc>
+        <w:tc>
+          <w:tcPr>
+            <w:tcW w:w="4320" w:type="dxa"/>
           </w:tcPr>
           <w:p>
             <w:pPr>
@@ -2042,7 +2302,7 @@
         </w:tc>
         <w:tc>
           <w:tcPr>
-            <w:tcW w:w="3117" w:type="dxa"/>
+            <w:tcW w:w="2875" w:type="dxa"/>
           </w:tcPr>
           <w:p>
             <w:pPr>
@@ -2057,7 +2317,7 @@
       <w:tr>
         <w:tc>
           <w:tcPr>
-            <w:tcW w:w="2335" w:type="dxa"/>
+            <w:tcW w:w="2155" w:type="dxa"/>
           </w:tcPr>
           <w:p>
             <w:pPr>
@@ -2077,7 +2337,7 @@
         </w:tc>
         <w:tc>
           <w:tcPr>
-            <w:tcW w:w="3898" w:type="dxa"/>
+            <w:tcW w:w="4320" w:type="dxa"/>
           </w:tcPr>
           <w:p>
             <w:pPr>
@@ -2151,25 +2411,12 @@
                   <m:t xml:space="preserve">= </m:t>
                 </m:r>
                 <m:r>
-                  <m:rPr>
-                    <m:sty m:val="p"/>
-                  </m:rPr>
                   <w:rPr>
                     <w:rFonts w:ascii="Cambria Math" w:eastAsia="Calibri" w:hAnsi="Cambria Math" w:cs="Times New Roman"/>
                     <w:sz w:val="18"/>
                     <w:szCs w:val="18"/>
                   </w:rPr>
-                  <w:br/>
-                </m:r>
-              </m:oMath>
-              <m:oMath>
-                <m:r>
-                  <w:rPr>
-                    <w:rFonts w:ascii="Cambria Math" w:eastAsia="Calibri" w:hAnsi="Cambria Math" w:cs="Times New Roman"/>
-                    <w:sz w:val="18"/>
-                    <w:szCs w:val="18"/>
-                  </w:rPr>
-                  <m:t>(a*d+b*e+c*f)</m:t>
+                  <m:t>(a*d)+(b*e)+(c*f)</m:t>
                 </m:r>
               </m:oMath>
             </m:oMathPara>
@@ -2177,7 +2424,7 @@
         </w:tc>
         <w:tc>
           <w:tcPr>
-            <w:tcW w:w="3117" w:type="dxa"/>
+            <w:tcW w:w="2875" w:type="dxa"/>
           </w:tcPr>
           <w:p>
             <w:pPr>
@@ -2199,7 +2446,7 @@
       <w:tr>
         <w:tc>
           <w:tcPr>
-            <w:tcW w:w="2335" w:type="dxa"/>
+            <w:tcW w:w="2155" w:type="dxa"/>
           </w:tcPr>
           <w:p>
             <w:pPr>
@@ -2219,7 +2466,7 @@
         </w:tc>
         <w:tc>
           <w:tcPr>
-            <w:tcW w:w="3898" w:type="dxa"/>
+            <w:tcW w:w="4320" w:type="dxa"/>
           </w:tcPr>
           <w:p>
             <w:pPr>
@@ -2536,7 +2783,7 @@
         </w:tc>
         <w:tc>
           <w:tcPr>
-            <w:tcW w:w="3117" w:type="dxa"/>
+            <w:tcW w:w="2875" w:type="dxa"/>
           </w:tcPr>
           <w:p>
             <w:pPr>
@@ -2585,7 +2832,7 @@
       <w:tr>
         <w:tc>
           <w:tcPr>
-            <w:tcW w:w="2335" w:type="dxa"/>
+            <w:tcW w:w="2155" w:type="dxa"/>
           </w:tcPr>
           <w:p>
             <w:pPr>
@@ -2605,7 +2852,7 @@
         </w:tc>
         <w:tc>
           <w:tcPr>
-            <w:tcW w:w="3898" w:type="dxa"/>
+            <w:tcW w:w="4320" w:type="dxa"/>
           </w:tcPr>
           <w:p>
             <w:pPr>
@@ -2827,7 +3074,23 @@
                                   <w:sz w:val="18"/>
                                   <w:szCs w:val="18"/>
                                 </w:rPr>
-                                <m:t>a*u)+b*v</m:t>
+                                <m:t>a*u)+</m:t>
+                              </m:r>
+                              <m:r>
+                                <w:rPr>
+                                  <w:rFonts w:ascii="Cambria Math" w:eastAsia="Calibri" w:hAnsi="Cambria Math" w:cs="Times New Roman"/>
+                                  <w:sz w:val="18"/>
+                                  <w:szCs w:val="18"/>
+                                </w:rPr>
+                                <m:t>(</m:t>
+                              </m:r>
+                              <m:r>
+                                <w:rPr>
+                                  <w:rFonts w:ascii="Cambria Math" w:eastAsia="Calibri" w:hAnsi="Cambria Math" w:cs="Times New Roman"/>
+                                  <w:sz w:val="18"/>
+                                  <w:szCs w:val="18"/>
+                                </w:rPr>
+                                <m:t>b*v</m:t>
                               </m:r>
                             </m:e>
                           </m:d>
@@ -2854,7 +3117,7 @@
         </w:tc>
         <w:tc>
           <w:tcPr>
-            <w:tcW w:w="3117" w:type="dxa"/>
+            <w:tcW w:w="2875" w:type="dxa"/>
           </w:tcPr>
           <w:p>
             <w:pPr>
@@ -2869,7 +3132,7 @@
       <w:tr>
         <w:tc>
           <w:tcPr>
-            <w:tcW w:w="2335" w:type="dxa"/>
+            <w:tcW w:w="2155" w:type="dxa"/>
           </w:tcPr>
           <w:p>
             <w:pPr>
@@ -2889,7 +3152,7 @@
         </w:tc>
         <w:tc>
           <w:tcPr>
-            <w:tcW w:w="3898" w:type="dxa"/>
+            <w:tcW w:w="4320" w:type="dxa"/>
           </w:tcPr>
           <w:p>
             <w:pPr>
@@ -3006,7 +3269,7 @@
         </w:tc>
         <w:tc>
           <w:tcPr>
-            <w:tcW w:w="3117" w:type="dxa"/>
+            <w:tcW w:w="2875" w:type="dxa"/>
           </w:tcPr>
           <w:p>
             <w:pPr>
@@ -3034,7 +3297,7 @@
       <w:tr>
         <w:tc>
           <w:tcPr>
-            <w:tcW w:w="2335" w:type="dxa"/>
+            <w:tcW w:w="2155" w:type="dxa"/>
           </w:tcPr>
           <w:p>
             <w:pPr>
@@ -3048,13 +3311,14 @@
                 <w:sz w:val="18"/>
                 <w:szCs w:val="18"/>
               </w:rPr>
+              <w:lastRenderedPageBreak/>
               <w:t>Singular Matrix</w:t>
             </w:r>
           </w:p>
         </w:tc>
         <w:tc>
           <w:tcPr>
-            <w:tcW w:w="3898" w:type="dxa"/>
+            <w:tcW w:w="4320" w:type="dxa"/>
           </w:tcPr>
           <w:p>
             <w:pPr>
@@ -3169,7 +3433,7 @@
         </w:tc>
         <w:tc>
           <w:tcPr>
-            <w:tcW w:w="3117" w:type="dxa"/>
+            <w:tcW w:w="2875" w:type="dxa"/>
           </w:tcPr>
           <w:p>
             <w:pPr>
@@ -3240,7 +3504,7 @@
       <w:tr>
         <w:tc>
           <w:tcPr>
-            <w:tcW w:w="2335" w:type="dxa"/>
+            <w:tcW w:w="2155" w:type="dxa"/>
           </w:tcPr>
           <w:p>
             <w:pPr>
@@ -3260,7 +3524,7 @@
         </w:tc>
         <w:tc>
           <w:tcPr>
-            <w:tcW w:w="3898" w:type="dxa"/>
+            <w:tcW w:w="4320" w:type="dxa"/>
           </w:tcPr>
           <w:p>
             <w:pPr>
@@ -3463,7 +3727,7 @@
         </w:tc>
         <w:tc>
           <w:tcPr>
-            <w:tcW w:w="3117" w:type="dxa"/>
+            <w:tcW w:w="2875" w:type="dxa"/>
           </w:tcPr>
           <w:p>
             <w:pPr>
@@ -3485,7 +3749,7 @@
       <w:tr>
         <w:tc>
           <w:tcPr>
-            <w:tcW w:w="2335" w:type="dxa"/>
+            <w:tcW w:w="2155" w:type="dxa"/>
           </w:tcPr>
           <w:p>
             <w:pPr>
@@ -3499,14 +3763,13 @@
                 <w:sz w:val="18"/>
                 <w:szCs w:val="18"/>
               </w:rPr>
-              <w:lastRenderedPageBreak/>
               <w:t>Absolute Error</w:t>
             </w:r>
           </w:p>
         </w:tc>
         <w:tc>
           <w:tcPr>
-            <w:tcW w:w="3898" w:type="dxa"/>
+            <w:tcW w:w="4320" w:type="dxa"/>
           </w:tcPr>
           <w:p>
             <w:pPr>
@@ -3679,7 +3942,7 @@
         </w:tc>
         <w:tc>
           <w:tcPr>
-            <w:tcW w:w="3117" w:type="dxa"/>
+            <w:tcW w:w="2875" w:type="dxa"/>
           </w:tcPr>
           <w:p>
             <w:pPr>
@@ -3693,7 +3956,21 @@
                 <w:sz w:val="18"/>
                 <w:szCs w:val="18"/>
               </w:rPr>
-              <w:t>Similar to MSE but without the sqare.  Use absolute values to avoid negatives.</w:t>
+              <w:t xml:space="preserve">Similar to MSE but without the </w:t>
+            </w:r>
+            <w:r>
+              <w:rPr>
+                <w:sz w:val="18"/>
+                <w:szCs w:val="18"/>
+              </w:rPr>
+              <w:t>square</w:t>
+            </w:r>
+            <w:r>
+              <w:rPr>
+                <w:sz w:val="18"/>
+                <w:szCs w:val="18"/>
+              </w:rPr>
+              <w:t>.  Use absolute values to avoid negatives.</w:t>
             </w:r>
           </w:p>
         </w:tc>
@@ -3701,7 +3978,7 @@
       <w:tr>
         <w:tc>
           <w:tcPr>
-            <w:tcW w:w="2335" w:type="dxa"/>
+            <w:tcW w:w="2155" w:type="dxa"/>
           </w:tcPr>
           <w:p>
             <w:pPr>
@@ -3728,7 +4005,7 @@
         </w:tc>
         <w:tc>
           <w:tcPr>
-            <w:tcW w:w="3898" w:type="dxa"/>
+            <w:tcW w:w="4320" w:type="dxa"/>
           </w:tcPr>
           <w:p>
             <w:pPr>
@@ -3755,7 +4032,7 @@
         </w:tc>
         <w:tc>
           <w:tcPr>
-            <w:tcW w:w="3117" w:type="dxa"/>
+            <w:tcW w:w="2875" w:type="dxa"/>
           </w:tcPr>
           <w:p>
             <w:pPr>
@@ -3777,7 +4054,7 @@
       <w:tr>
         <w:tc>
           <w:tcPr>
-            <w:tcW w:w="2335" w:type="dxa"/>
+            <w:tcW w:w="2155" w:type="dxa"/>
           </w:tcPr>
           <w:p>
             <w:pPr>
@@ -3797,7 +4074,7 @@
         </w:tc>
         <w:tc>
           <w:tcPr>
-            <w:tcW w:w="3898" w:type="dxa"/>
+            <w:tcW w:w="4320" w:type="dxa"/>
           </w:tcPr>
           <w:p>
             <w:pPr>
@@ -4070,7 +4347,7 @@
         </w:tc>
         <w:tc>
           <w:tcPr>
-            <w:tcW w:w="3117" w:type="dxa"/>
+            <w:tcW w:w="2875" w:type="dxa"/>
           </w:tcPr>
           <w:p>
             <w:pPr>
@@ -4092,7 +4369,7 @@
       <w:tr>
         <w:tc>
           <w:tcPr>
-            <w:tcW w:w="2335" w:type="dxa"/>
+            <w:tcW w:w="2155" w:type="dxa"/>
           </w:tcPr>
           <w:p>
             <w:pPr>
@@ -4146,7 +4423,7 @@
         </w:tc>
         <w:tc>
           <w:tcPr>
-            <w:tcW w:w="3898" w:type="dxa"/>
+            <w:tcW w:w="4320" w:type="dxa"/>
           </w:tcPr>
           <w:p>
             <w:pPr>
@@ -4205,15 +4482,7 @@
                     <w:sz w:val="18"/>
                     <w:szCs w:val="18"/>
                   </w:rPr>
-                  <m:t xml:space="preserve">= </m:t>
-                </m:r>
-                <m:r>
-                  <w:rPr>
-                    <w:rFonts w:ascii="Cambria Math" w:eastAsia="Calibri" w:hAnsi="Cambria Math" w:cs="Times New Roman"/>
-                    <w:sz w:val="18"/>
-                    <w:szCs w:val="18"/>
-                  </w:rPr>
-                  <m:t xml:space="preserve">b= </m:t>
+                  <m:t xml:space="preserve">= b= </m:t>
                 </m:r>
                 <m:bar>
                   <m:barPr>
@@ -4275,7 +4544,7 @@
         </w:tc>
         <w:tc>
           <w:tcPr>
-            <w:tcW w:w="3117" w:type="dxa"/>
+            <w:tcW w:w="2875" w:type="dxa"/>
           </w:tcPr>
           <w:p>
             <w:pPr>
@@ -4286,8 +4555,6 @@
             </w:pPr>
             <w:r>
               <w:rPr>
-                <w:i/>
-                <w:iCs/>
                 <w:sz w:val="18"/>
                 <w:szCs w:val="18"/>
               </w:rPr>
@@ -4316,8 +4583,6 @@
             </w:r>
             <w:r>
               <w:rPr>
-                <w:i/>
-                <w:iCs/>
                 <w:sz w:val="18"/>
                 <w:szCs w:val="18"/>
               </w:rPr>
@@ -4343,7 +4608,7 @@
       <w:tr>
         <w:tc>
           <w:tcPr>
-            <w:tcW w:w="2335" w:type="dxa"/>
+            <w:tcW w:w="2155" w:type="dxa"/>
           </w:tcPr>
           <w:p>
             <w:pPr>
@@ -4397,7 +4662,7 @@
         </w:tc>
         <w:tc>
           <w:tcPr>
-            <w:tcW w:w="3898" w:type="dxa"/>
+            <w:tcW w:w="4320" w:type="dxa"/>
           </w:tcPr>
           <w:p>
             <w:pPr>
@@ -4785,7 +5050,7 @@
         </w:tc>
         <w:tc>
           <w:tcPr>
-            <w:tcW w:w="3117" w:type="dxa"/>
+            <w:tcW w:w="2875" w:type="dxa"/>
           </w:tcPr>
           <w:p>
             <w:pPr>
@@ -4801,15 +5066,13 @@
               </w:rPr>
               <w:t>Covariance / Variance</w:t>
             </w:r>
-            <w:bookmarkStart w:id="0" w:name="_GoBack"/>
-            <w:bookmarkEnd w:id="0"/>
           </w:p>
         </w:tc>
       </w:tr>
       <w:tr>
         <w:tc>
           <w:tcPr>
-            <w:tcW w:w="2335" w:type="dxa"/>
+            <w:tcW w:w="2155" w:type="dxa"/>
           </w:tcPr>
           <w:p>
             <w:pPr>
@@ -4829,7 +5092,7 @@
         </w:tc>
         <w:tc>
           <w:tcPr>
-            <w:tcW w:w="3898" w:type="dxa"/>
+            <w:tcW w:w="4320" w:type="dxa"/>
           </w:tcPr>
           <w:p>
             <w:pPr>
@@ -5130,7 +5393,7 @@
         </w:tc>
         <w:tc>
           <w:tcPr>
-            <w:tcW w:w="3117" w:type="dxa"/>
+            <w:tcW w:w="2875" w:type="dxa"/>
           </w:tcPr>
           <w:p>
             <w:pPr>
@@ -5166,7 +5429,7 @@
       <w:tr>
         <w:tc>
           <w:tcPr>
-            <w:tcW w:w="2335" w:type="dxa"/>
+            <w:tcW w:w="2155" w:type="dxa"/>
           </w:tcPr>
           <w:p>
             <w:pPr>
@@ -5186,7 +5449,7 @@
         </w:tc>
         <w:tc>
           <w:tcPr>
-            <w:tcW w:w="3898" w:type="dxa"/>
+            <w:tcW w:w="4320" w:type="dxa"/>
           </w:tcPr>
           <w:p>
             <w:pPr>
@@ -5419,13 +5682,11 @@
         </w:tc>
         <w:tc>
           <w:tcPr>
-            <w:tcW w:w="3117" w:type="dxa"/>
+            <w:tcW w:w="2875" w:type="dxa"/>
           </w:tcPr>
           <w:p>
             <w:pPr>
               <w:rPr>
-                <w:i/>
-                <w:iCs/>
                 <w:sz w:val="18"/>
                 <w:szCs w:val="18"/>
               </w:rPr>
@@ -5436,7 +5697,7 @@
       <w:tr>
         <w:tc>
           <w:tcPr>
-            <w:tcW w:w="2335" w:type="dxa"/>
+            <w:tcW w:w="2155" w:type="dxa"/>
           </w:tcPr>
           <w:p>
             <w:pPr>
@@ -5445,11 +5706,25 @@
                 <w:szCs w:val="18"/>
               </w:rPr>
             </w:pPr>
+            <w:r>
+              <w:rPr>
+                <w:sz w:val="18"/>
+                <w:szCs w:val="18"/>
+              </w:rPr>
+              <w:t xml:space="preserve">Gradient Descent with </w:t>
+            </w:r>
+            <w:r>
+              <w:rPr>
+                <w:sz w:val="18"/>
+                <w:szCs w:val="18"/>
+              </w:rPr>
+              <w:t>Multivariate Differentiation</w:t>
+            </w:r>
           </w:p>
         </w:tc>
         <w:tc>
           <w:tcPr>
-            <w:tcW w:w="3898" w:type="dxa"/>
+            <w:tcW w:w="4320" w:type="dxa"/>
           </w:tcPr>
           <w:p>
             <w:pPr>
@@ -5460,28 +5735,765 @@
                 <w:szCs w:val="18"/>
               </w:rPr>
             </w:pPr>
+            <m:oMathPara>
+              <m:oMath>
+                <m:r>
+                  <w:rPr>
+                    <w:rFonts w:ascii="Cambria Math" w:eastAsia="Calibri" w:hAnsi="Cambria Math" w:cs="Times New Roman"/>
+                    <w:sz w:val="18"/>
+                    <w:szCs w:val="18"/>
+                  </w:rPr>
+                  <m:t>L</m:t>
+                </m:r>
+                <m:d>
+                  <m:dPr>
+                    <m:ctrlPr>
+                      <w:rPr>
+                        <w:rFonts w:ascii="Cambria Math" w:eastAsia="Calibri" w:hAnsi="Cambria Math" w:cs="Times New Roman"/>
+                        <w:i/>
+                        <w:sz w:val="18"/>
+                        <w:szCs w:val="18"/>
+                      </w:rPr>
+                    </m:ctrlPr>
+                  </m:dPr>
+                  <m:e>
+                    <m:r>
+                      <w:rPr>
+                        <w:rFonts w:ascii="Cambria Math" w:eastAsia="Calibri" w:hAnsi="Cambria Math" w:cs="Times New Roman"/>
+                        <w:sz w:val="18"/>
+                        <w:szCs w:val="18"/>
+                      </w:rPr>
+                      <m:t>w</m:t>
+                    </m:r>
+                  </m:e>
+                </m:d>
+                <m:r>
+                  <w:rPr>
+                    <w:rFonts w:ascii="Cambria Math" w:eastAsia="Calibri" w:hAnsi="Cambria Math" w:cs="Times New Roman"/>
+                    <w:sz w:val="18"/>
+                    <w:szCs w:val="18"/>
+                  </w:rPr>
+                  <m:t>=</m:t>
+                </m:r>
+                <m:sSubSup>
+                  <m:sSubSupPr>
+                    <m:ctrlPr>
+                      <w:rPr>
+                        <w:rFonts w:ascii="Cambria Math" w:eastAsia="Calibri" w:hAnsi="Cambria Math" w:cs="Times New Roman"/>
+                        <w:i/>
+                        <w:sz w:val="18"/>
+                        <w:szCs w:val="18"/>
+                      </w:rPr>
+                    </m:ctrlPr>
+                  </m:sSubSupPr>
+                  <m:e>
+                    <m:r>
+                      <w:rPr>
+                        <w:rFonts w:ascii="Cambria Math" w:eastAsia="Calibri" w:hAnsi="Cambria Math" w:cs="Times New Roman"/>
+                        <w:sz w:val="18"/>
+                        <w:szCs w:val="18"/>
+                      </w:rPr>
+                      <m:t>w</m:t>
+                    </m:r>
+                  </m:e>
+                  <m:sub>
+                    <m:r>
+                      <w:rPr>
+                        <w:rFonts w:ascii="Cambria Math" w:eastAsia="Calibri" w:hAnsi="Cambria Math" w:cs="Times New Roman"/>
+                        <w:sz w:val="18"/>
+                        <w:szCs w:val="18"/>
+                      </w:rPr>
+                      <m:t>1</m:t>
+                    </m:r>
+                  </m:sub>
+                  <m:sup>
+                    <m:r>
+                      <w:rPr>
+                        <w:rFonts w:ascii="Cambria Math" w:eastAsia="Calibri" w:hAnsi="Cambria Math" w:cs="Times New Roman"/>
+                        <w:sz w:val="18"/>
+                        <w:szCs w:val="18"/>
+                      </w:rPr>
+                      <m:t>2</m:t>
+                    </m:r>
+                  </m:sup>
+                </m:sSubSup>
+                <m:r>
+                  <w:rPr>
+                    <w:rFonts w:ascii="Cambria Math" w:eastAsia="Calibri" w:hAnsi="Cambria Math" w:cs="Times New Roman"/>
+                    <w:sz w:val="18"/>
+                    <w:szCs w:val="18"/>
+                  </w:rPr>
+                  <m:t>- 2</m:t>
+                </m:r>
+                <m:sSub>
+                  <m:sSubPr>
+                    <m:ctrlPr>
+                      <w:rPr>
+                        <w:rFonts w:ascii="Cambria Math" w:eastAsia="Calibri" w:hAnsi="Cambria Math" w:cs="Times New Roman"/>
+                        <w:i/>
+                        <w:sz w:val="18"/>
+                        <w:szCs w:val="18"/>
+                      </w:rPr>
+                    </m:ctrlPr>
+                  </m:sSubPr>
+                  <m:e>
+                    <m:r>
+                      <w:rPr>
+                        <w:rFonts w:ascii="Cambria Math" w:eastAsia="Calibri" w:hAnsi="Cambria Math" w:cs="Times New Roman"/>
+                        <w:sz w:val="18"/>
+                        <w:szCs w:val="18"/>
+                      </w:rPr>
+                      <m:t>w</m:t>
+                    </m:r>
+                  </m:e>
+                  <m:sub>
+                    <m:r>
+                      <w:rPr>
+                        <w:rFonts w:ascii="Cambria Math" w:eastAsia="Calibri" w:hAnsi="Cambria Math" w:cs="Times New Roman"/>
+                        <w:sz w:val="18"/>
+                        <w:szCs w:val="18"/>
+                      </w:rPr>
+                      <m:t>1</m:t>
+                    </m:r>
+                  </m:sub>
+                </m:sSub>
+                <m:sSub>
+                  <m:sSubPr>
+                    <m:ctrlPr>
+                      <w:rPr>
+                        <w:rFonts w:ascii="Cambria Math" w:eastAsia="Calibri" w:hAnsi="Cambria Math" w:cs="Times New Roman"/>
+                        <w:i/>
+                        <w:sz w:val="18"/>
+                        <w:szCs w:val="18"/>
+                      </w:rPr>
+                    </m:ctrlPr>
+                  </m:sSubPr>
+                  <m:e>
+                    <m:r>
+                      <w:rPr>
+                        <w:rFonts w:ascii="Cambria Math" w:eastAsia="Calibri" w:hAnsi="Cambria Math" w:cs="Times New Roman"/>
+                        <w:sz w:val="18"/>
+                        <w:szCs w:val="18"/>
+                      </w:rPr>
+                      <m:t>w</m:t>
+                    </m:r>
+                  </m:e>
+                  <m:sub>
+                    <m:r>
+                      <w:rPr>
+                        <w:rFonts w:ascii="Cambria Math" w:eastAsia="Calibri" w:hAnsi="Cambria Math" w:cs="Times New Roman"/>
+                        <w:sz w:val="18"/>
+                        <w:szCs w:val="18"/>
+                      </w:rPr>
+                      <m:t>2+</m:t>
+                    </m:r>
+                  </m:sub>
+                </m:sSub>
+                <m:r>
+                  <w:rPr>
+                    <w:rFonts w:ascii="Cambria Math" w:eastAsia="Calibri" w:hAnsi="Cambria Math" w:cs="Times New Roman"/>
+                    <w:sz w:val="18"/>
+                    <w:szCs w:val="18"/>
+                  </w:rPr>
+                  <m:t>+</m:t>
+                </m:r>
+                <m:sSubSup>
+                  <m:sSubSupPr>
+                    <m:ctrlPr>
+                      <w:rPr>
+                        <w:rFonts w:ascii="Cambria Math" w:eastAsia="Calibri" w:hAnsi="Cambria Math" w:cs="Times New Roman"/>
+                        <w:i/>
+                        <w:sz w:val="18"/>
+                        <w:szCs w:val="18"/>
+                      </w:rPr>
+                    </m:ctrlPr>
+                  </m:sSubSupPr>
+                  <m:e>
+                    <m:r>
+                      <w:rPr>
+                        <w:rFonts w:ascii="Cambria Math" w:eastAsia="Calibri" w:hAnsi="Cambria Math" w:cs="Times New Roman"/>
+                        <w:sz w:val="18"/>
+                        <w:szCs w:val="18"/>
+                      </w:rPr>
+                      <m:t>w</m:t>
+                    </m:r>
+                  </m:e>
+                  <m:sub>
+                    <m:r>
+                      <w:rPr>
+                        <w:rFonts w:ascii="Cambria Math" w:eastAsia="Calibri" w:hAnsi="Cambria Math" w:cs="Times New Roman"/>
+                        <w:sz w:val="18"/>
+                        <w:szCs w:val="18"/>
+                      </w:rPr>
+                      <m:t>2</m:t>
+                    </m:r>
+                  </m:sub>
+                  <m:sup>
+                    <m:r>
+                      <w:rPr>
+                        <w:rFonts w:ascii="Cambria Math" w:eastAsia="Calibri" w:hAnsi="Cambria Math" w:cs="Times New Roman"/>
+                        <w:sz w:val="18"/>
+                        <w:szCs w:val="18"/>
+                      </w:rPr>
+                      <m:t>2</m:t>
+                    </m:r>
+                  </m:sup>
+                </m:sSubSup>
+                <m:r>
+                  <w:rPr>
+                    <w:rFonts w:ascii="Cambria Math" w:eastAsia="Calibri" w:hAnsi="Cambria Math" w:cs="Times New Roman"/>
+                    <w:sz w:val="18"/>
+                    <w:szCs w:val="18"/>
+                  </w:rPr>
+                  <m:t>+</m:t>
+                </m:r>
+                <m:sSubSup>
+                  <m:sSubSupPr>
+                    <m:ctrlPr>
+                      <w:rPr>
+                        <w:rFonts w:ascii="Cambria Math" w:eastAsia="Calibri" w:hAnsi="Cambria Math" w:cs="Times New Roman"/>
+                        <w:i/>
+                        <w:sz w:val="18"/>
+                        <w:szCs w:val="18"/>
+                      </w:rPr>
+                    </m:ctrlPr>
+                  </m:sSubSupPr>
+                  <m:e>
+                    <m:r>
+                      <w:rPr>
+                        <w:rFonts w:ascii="Cambria Math" w:eastAsia="Calibri" w:hAnsi="Cambria Math" w:cs="Times New Roman"/>
+                        <w:sz w:val="18"/>
+                        <w:szCs w:val="18"/>
+                      </w:rPr>
+                      <m:t>2w</m:t>
+                    </m:r>
+                  </m:e>
+                  <m:sub>
+                    <m:r>
+                      <w:rPr>
+                        <w:rFonts w:ascii="Cambria Math" w:eastAsia="Calibri" w:hAnsi="Cambria Math" w:cs="Times New Roman"/>
+                        <w:sz w:val="18"/>
+                        <w:szCs w:val="18"/>
+                      </w:rPr>
+                      <m:t>3</m:t>
+                    </m:r>
+                  </m:sub>
+                  <m:sup>
+                    <m:r>
+                      <w:rPr>
+                        <w:rFonts w:ascii="Cambria Math" w:eastAsia="Calibri" w:hAnsi="Cambria Math" w:cs="Times New Roman"/>
+                        <w:sz w:val="18"/>
+                        <w:szCs w:val="18"/>
+                      </w:rPr>
+                      <m:t>2</m:t>
+                    </m:r>
+                  </m:sup>
+                </m:sSubSup>
+                <m:r>
+                  <w:rPr>
+                    <w:rFonts w:ascii="Cambria Math" w:eastAsia="Calibri" w:hAnsi="Cambria Math" w:cs="Times New Roman"/>
+                    <w:sz w:val="18"/>
+                    <w:szCs w:val="18"/>
+                  </w:rPr>
+                  <m:t>+3</m:t>
+                </m:r>
+              </m:oMath>
+            </m:oMathPara>
+          </w:p>
+          <w:p>
+            <w:pPr>
+              <w:jc w:val="center"/>
+              <w:rPr>
+                <w:rFonts w:ascii="Calibri" w:eastAsia="Calibri" w:hAnsi="Calibri" w:cs="Times New Roman"/>
+                <w:sz w:val="18"/>
+                <w:szCs w:val="18"/>
+              </w:rPr>
+            </w:pPr>
+          </w:p>
+          <w:p>
+            <w:pPr>
+              <w:jc w:val="center"/>
+              <w:rPr>
+                <w:rFonts w:ascii="Calibri" w:eastAsia="Calibri" w:hAnsi="Calibri" w:cs="Times New Roman"/>
+                <w:sz w:val="18"/>
+                <w:szCs w:val="18"/>
+              </w:rPr>
+            </w:pPr>
+            <m:oMathPara>
+              <m:oMath>
+                <m:r>
+                  <m:rPr>
+                    <m:sty m:val="p"/>
+                  </m:rPr>
+                  <w:rPr>
+                    <w:rFonts w:ascii="Cambria Math" w:eastAsia="Calibri" w:hAnsi="Cambria Math" w:cs="Times New Roman"/>
+                    <w:sz w:val="18"/>
+                    <w:szCs w:val="18"/>
+                  </w:rPr>
+                  <m:t>∇</m:t>
+                </m:r>
+                <m:r>
+                  <w:rPr>
+                    <w:rFonts w:ascii="Cambria Math" w:eastAsia="Calibri" w:hAnsi="Cambria Math" w:cs="Times New Roman"/>
+                    <w:sz w:val="18"/>
+                    <w:szCs w:val="18"/>
+                  </w:rPr>
+                  <m:t>L =</m:t>
+                </m:r>
+                <m:d>
+                  <m:dPr>
+                    <m:ctrlPr>
+                      <w:rPr>
+                        <w:rFonts w:ascii="Cambria Math" w:eastAsia="Calibri" w:hAnsi="Cambria Math" w:cs="Times New Roman"/>
+                        <w:i/>
+                        <w:sz w:val="18"/>
+                        <w:szCs w:val="18"/>
+                      </w:rPr>
+                    </m:ctrlPr>
+                  </m:dPr>
+                  <m:e>
+                    <m:r>
+                      <w:rPr>
+                        <w:rFonts w:ascii="Cambria Math" w:eastAsia="Calibri" w:hAnsi="Cambria Math" w:cs="Times New Roman"/>
+                        <w:sz w:val="18"/>
+                        <w:szCs w:val="18"/>
+                      </w:rPr>
+                      <m:t>2</m:t>
+                    </m:r>
+                    <m:sSub>
+                      <m:sSubPr>
+                        <m:ctrlPr>
+                          <w:rPr>
+                            <w:rFonts w:ascii="Cambria Math" w:eastAsia="Calibri" w:hAnsi="Cambria Math" w:cs="Times New Roman"/>
+                            <w:i/>
+                            <w:sz w:val="18"/>
+                            <w:szCs w:val="18"/>
+                          </w:rPr>
+                        </m:ctrlPr>
+                      </m:sSubPr>
+                      <m:e>
+                        <m:r>
+                          <w:rPr>
+                            <w:rFonts w:ascii="Cambria Math" w:eastAsia="Calibri" w:hAnsi="Cambria Math" w:cs="Times New Roman"/>
+                            <w:sz w:val="18"/>
+                            <w:szCs w:val="18"/>
+                          </w:rPr>
+                          <m:t>w</m:t>
+                        </m:r>
+                      </m:e>
+                      <m:sub>
+                        <m:r>
+                          <w:rPr>
+                            <w:rFonts w:ascii="Cambria Math" w:eastAsia="Calibri" w:hAnsi="Cambria Math" w:cs="Times New Roman"/>
+                            <w:sz w:val="18"/>
+                            <w:szCs w:val="18"/>
+                          </w:rPr>
+                          <m:t>1</m:t>
+                        </m:r>
+                      </m:sub>
+                    </m:sSub>
+                    <m:r>
+                      <w:rPr>
+                        <w:rFonts w:ascii="Cambria Math" w:eastAsia="Calibri" w:hAnsi="Cambria Math" w:cs="Times New Roman"/>
+                        <w:sz w:val="18"/>
+                        <w:szCs w:val="18"/>
+                      </w:rPr>
+                      <m:t>-2</m:t>
+                    </m:r>
+                    <m:sSub>
+                      <m:sSubPr>
+                        <m:ctrlPr>
+                          <w:rPr>
+                            <w:rFonts w:ascii="Cambria Math" w:eastAsia="Calibri" w:hAnsi="Cambria Math" w:cs="Times New Roman"/>
+                            <w:i/>
+                            <w:sz w:val="18"/>
+                            <w:szCs w:val="18"/>
+                          </w:rPr>
+                        </m:ctrlPr>
+                      </m:sSubPr>
+                      <m:e>
+                        <m:r>
+                          <w:rPr>
+                            <w:rFonts w:ascii="Cambria Math" w:eastAsia="Calibri" w:hAnsi="Cambria Math" w:cs="Times New Roman"/>
+                            <w:sz w:val="18"/>
+                            <w:szCs w:val="18"/>
+                          </w:rPr>
+                          <m:t>w</m:t>
+                        </m:r>
+                      </m:e>
+                      <m:sub>
+                        <m:r>
+                          <w:rPr>
+                            <w:rFonts w:ascii="Cambria Math" w:eastAsia="Calibri" w:hAnsi="Cambria Math" w:cs="Times New Roman"/>
+                            <w:sz w:val="18"/>
+                            <w:szCs w:val="18"/>
+                          </w:rPr>
+                          <m:t>2</m:t>
+                        </m:r>
+                      </m:sub>
+                    </m:sSub>
+                    <m:r>
+                      <w:rPr>
+                        <w:rFonts w:ascii="Cambria Math" w:eastAsia="Calibri" w:hAnsi="Cambria Math" w:cs="Times New Roman"/>
+                        <w:sz w:val="18"/>
+                        <w:szCs w:val="18"/>
+                      </w:rPr>
+                      <m:t>, -2</m:t>
+                    </m:r>
+                    <m:sSub>
+                      <m:sSubPr>
+                        <m:ctrlPr>
+                          <w:rPr>
+                            <w:rFonts w:ascii="Cambria Math" w:eastAsia="Calibri" w:hAnsi="Cambria Math" w:cs="Times New Roman"/>
+                            <w:i/>
+                            <w:sz w:val="18"/>
+                            <w:szCs w:val="18"/>
+                          </w:rPr>
+                        </m:ctrlPr>
+                      </m:sSubPr>
+                      <m:e>
+                        <m:r>
+                          <w:rPr>
+                            <w:rFonts w:ascii="Cambria Math" w:eastAsia="Calibri" w:hAnsi="Cambria Math" w:cs="Times New Roman"/>
+                            <w:sz w:val="18"/>
+                            <w:szCs w:val="18"/>
+                          </w:rPr>
+                          <m:t>w</m:t>
+                        </m:r>
+                      </m:e>
+                      <m:sub>
+                        <m:r>
+                          <w:rPr>
+                            <w:rFonts w:ascii="Cambria Math" w:eastAsia="Calibri" w:hAnsi="Cambria Math" w:cs="Times New Roman"/>
+                            <w:sz w:val="18"/>
+                            <w:szCs w:val="18"/>
+                          </w:rPr>
+                          <m:t>1</m:t>
+                        </m:r>
+                      </m:sub>
+                    </m:sSub>
+                    <m:r>
+                      <w:rPr>
+                        <w:rFonts w:ascii="Cambria Math" w:eastAsia="Calibri" w:hAnsi="Cambria Math" w:cs="Times New Roman"/>
+                        <w:sz w:val="18"/>
+                        <w:szCs w:val="18"/>
+                      </w:rPr>
+                      <m:t>+2</m:t>
+                    </m:r>
+                    <m:sSub>
+                      <m:sSubPr>
+                        <m:ctrlPr>
+                          <w:rPr>
+                            <w:rFonts w:ascii="Cambria Math" w:eastAsia="Calibri" w:hAnsi="Cambria Math" w:cs="Times New Roman"/>
+                            <w:i/>
+                            <w:sz w:val="18"/>
+                            <w:szCs w:val="18"/>
+                          </w:rPr>
+                        </m:ctrlPr>
+                      </m:sSubPr>
+                      <m:e>
+                        <m:r>
+                          <w:rPr>
+                            <w:rFonts w:ascii="Cambria Math" w:eastAsia="Calibri" w:hAnsi="Cambria Math" w:cs="Times New Roman"/>
+                            <w:sz w:val="18"/>
+                            <w:szCs w:val="18"/>
+                          </w:rPr>
+                          <m:t>w</m:t>
+                        </m:r>
+                      </m:e>
+                      <m:sub>
+                        <m:r>
+                          <w:rPr>
+                            <w:rFonts w:ascii="Cambria Math" w:eastAsia="Calibri" w:hAnsi="Cambria Math" w:cs="Times New Roman"/>
+                            <w:sz w:val="18"/>
+                            <w:szCs w:val="18"/>
+                          </w:rPr>
+                          <m:t>2</m:t>
+                        </m:r>
+                      </m:sub>
+                    </m:sSub>
+                    <m:r>
+                      <w:rPr>
+                        <w:rFonts w:ascii="Cambria Math" w:eastAsia="Calibri" w:hAnsi="Cambria Math" w:cs="Times New Roman"/>
+                        <w:sz w:val="18"/>
+                        <w:szCs w:val="18"/>
+                      </w:rPr>
+                      <m:t>, 4</m:t>
+                    </m:r>
+                    <m:sSub>
+                      <m:sSubPr>
+                        <m:ctrlPr>
+                          <w:rPr>
+                            <w:rFonts w:ascii="Cambria Math" w:eastAsia="Calibri" w:hAnsi="Cambria Math" w:cs="Times New Roman"/>
+                            <w:i/>
+                            <w:sz w:val="18"/>
+                            <w:szCs w:val="18"/>
+                          </w:rPr>
+                        </m:ctrlPr>
+                      </m:sSubPr>
+                      <m:e>
+                        <m:r>
+                          <w:rPr>
+                            <w:rFonts w:ascii="Cambria Math" w:eastAsia="Calibri" w:hAnsi="Cambria Math" w:cs="Times New Roman"/>
+                            <w:sz w:val="18"/>
+                            <w:szCs w:val="18"/>
+                          </w:rPr>
+                          <m:t>w</m:t>
+                        </m:r>
+                      </m:e>
+                      <m:sub>
+                        <m:r>
+                          <w:rPr>
+                            <w:rFonts w:ascii="Cambria Math" w:eastAsia="Calibri" w:hAnsi="Cambria Math" w:cs="Times New Roman"/>
+                            <w:sz w:val="18"/>
+                            <w:szCs w:val="18"/>
+                          </w:rPr>
+                          <m:t>3</m:t>
+                        </m:r>
+                      </m:sub>
+                    </m:sSub>
+                  </m:e>
+                </m:d>
+              </m:oMath>
+            </m:oMathPara>
+          </w:p>
+          <w:p>
+            <w:pPr>
+              <w:jc w:val="center"/>
+              <w:rPr>
+                <w:rFonts w:ascii="Calibri" w:eastAsia="Calibri" w:hAnsi="Calibri" w:cs="Times New Roman"/>
+                <w:sz w:val="18"/>
+                <w:szCs w:val="18"/>
+              </w:rPr>
+            </w:pPr>
+          </w:p>
+          <w:p>
+            <w:pPr>
+              <w:jc w:val="center"/>
+              <w:rPr>
+                <w:rFonts w:ascii="Calibri" w:eastAsia="Calibri" w:hAnsi="Calibri" w:cs="Times New Roman"/>
+                <w:sz w:val="18"/>
+                <w:szCs w:val="18"/>
+              </w:rPr>
+            </w:pPr>
+            <m:oMathPara>
+              <m:oMath>
+                <m:sSup>
+                  <m:sSupPr>
+                    <m:ctrlPr>
+                      <w:rPr>
+                        <w:rFonts w:ascii="Cambria Math" w:eastAsia="Calibri" w:hAnsi="Cambria Math" w:cs="Times New Roman"/>
+                        <w:i/>
+                        <w:sz w:val="18"/>
+                        <w:szCs w:val="18"/>
+                      </w:rPr>
+                    </m:ctrlPr>
+                  </m:sSupPr>
+                  <m:e>
+                    <m:r>
+                      <w:rPr>
+                        <w:rFonts w:ascii="Cambria Math" w:eastAsia="Calibri" w:hAnsi="Cambria Math" w:cs="Times New Roman"/>
+                        <w:sz w:val="18"/>
+                        <w:szCs w:val="18"/>
+                      </w:rPr>
+                      <m:t>w</m:t>
+                    </m:r>
+                  </m:e>
+                  <m:sup>
+                    <m:r>
+                      <w:rPr>
+                        <w:rFonts w:ascii="Cambria Math" w:eastAsia="Calibri" w:hAnsi="Cambria Math" w:cs="Times New Roman"/>
+                        <w:sz w:val="18"/>
+                        <w:szCs w:val="18"/>
+                      </w:rPr>
+                      <m:t>'</m:t>
+                    </m:r>
+                  </m:sup>
+                </m:sSup>
+                <m:r>
+                  <w:rPr>
+                    <w:rFonts w:ascii="Cambria Math" w:eastAsia="Calibri" w:hAnsi="Cambria Math" w:cs="Times New Roman"/>
+                    <w:sz w:val="18"/>
+                    <w:szCs w:val="18"/>
+                  </w:rPr>
+                  <m:t>-η</m:t>
+                </m:r>
+                <m:r>
+                  <m:rPr>
+                    <m:sty m:val="p"/>
+                  </m:rPr>
+                  <w:rPr>
+                    <w:rFonts w:ascii="Cambria Math" w:eastAsia="Calibri" w:hAnsi="Cambria Math" w:cs="Times New Roman"/>
+                    <w:sz w:val="18"/>
+                    <w:szCs w:val="18"/>
+                  </w:rPr>
+                  <m:t>∇</m:t>
+                </m:r>
+                <m:r>
+                  <w:rPr>
+                    <w:rFonts w:ascii="Cambria Math" w:eastAsia="Calibri" w:hAnsi="Cambria Math" w:cs="Times New Roman"/>
+                    <w:sz w:val="18"/>
+                    <w:szCs w:val="18"/>
+                  </w:rPr>
+                  <m:t>L</m:t>
+                </m:r>
+                <m:d>
+                  <m:dPr>
+                    <m:ctrlPr>
+                      <w:rPr>
+                        <w:rFonts w:ascii="Cambria Math" w:eastAsia="Calibri" w:hAnsi="Cambria Math" w:cs="Times New Roman"/>
+                        <w:i/>
+                        <w:sz w:val="18"/>
+                        <w:szCs w:val="18"/>
+                      </w:rPr>
+                    </m:ctrlPr>
+                  </m:dPr>
+                  <m:e>
+                    <m:sSup>
+                      <m:sSupPr>
+                        <m:ctrlPr>
+                          <w:rPr>
+                            <w:rFonts w:ascii="Cambria Math" w:eastAsia="Calibri" w:hAnsi="Cambria Math" w:cs="Times New Roman"/>
+                            <w:i/>
+                            <w:sz w:val="18"/>
+                            <w:szCs w:val="18"/>
+                          </w:rPr>
+                        </m:ctrlPr>
+                      </m:sSupPr>
+                      <m:e>
+                        <m:r>
+                          <w:rPr>
+                            <w:rFonts w:ascii="Cambria Math" w:eastAsia="Calibri" w:hAnsi="Cambria Math" w:cs="Times New Roman"/>
+                            <w:sz w:val="18"/>
+                            <w:szCs w:val="18"/>
+                          </w:rPr>
+                          <m:t>w</m:t>
+                        </m:r>
+                      </m:e>
+                      <m:sup>
+                        <m:r>
+                          <w:rPr>
+                            <w:rFonts w:ascii="Cambria Math" w:eastAsia="Calibri" w:hAnsi="Cambria Math" w:cs="Times New Roman"/>
+                            <w:sz w:val="18"/>
+                            <w:szCs w:val="18"/>
+                          </w:rPr>
+                          <m:t>'</m:t>
+                        </m:r>
+                      </m:sup>
+                    </m:sSup>
+                  </m:e>
+                </m:d>
+                <m:r>
+                  <w:rPr>
+                    <w:rFonts w:ascii="Cambria Math" w:eastAsia="Calibri" w:hAnsi="Cambria Math" w:cs="Times New Roman"/>
+                    <w:sz w:val="18"/>
+                    <w:szCs w:val="18"/>
+                  </w:rPr>
+                  <m:t>=</m:t>
+                </m:r>
+                <m:d>
+                  <m:dPr>
+                    <m:ctrlPr>
+                      <w:rPr>
+                        <w:rFonts w:ascii="Cambria Math" w:eastAsia="Calibri" w:hAnsi="Cambria Math" w:cs="Times New Roman"/>
+                        <w:i/>
+                        <w:sz w:val="18"/>
+                        <w:szCs w:val="18"/>
+                      </w:rPr>
+                    </m:ctrlPr>
+                  </m:dPr>
+                  <m:e>
+                    <m:r>
+                      <w:rPr>
+                        <w:rFonts w:ascii="Cambria Math" w:eastAsia="Calibri" w:hAnsi="Cambria Math" w:cs="Times New Roman"/>
+                        <w:sz w:val="18"/>
+                        <w:szCs w:val="18"/>
+                      </w:rPr>
+                      <m:t>1,2,3</m:t>
+                    </m:r>
+                  </m:e>
+                </m:d>
+                <m:r>
+                  <w:rPr>
+                    <w:rFonts w:ascii="Cambria Math" w:eastAsia="Calibri" w:hAnsi="Cambria Math" w:cs="Times New Roman"/>
+                    <w:sz w:val="18"/>
+                    <w:szCs w:val="18"/>
+                  </w:rPr>
+                  <m:t>-0.5</m:t>
+                </m:r>
+                <m:d>
+                  <m:dPr>
+                    <m:ctrlPr>
+                      <w:rPr>
+                        <w:rFonts w:ascii="Cambria Math" w:eastAsia="Calibri" w:hAnsi="Cambria Math" w:cs="Times New Roman"/>
+                        <w:i/>
+                        <w:sz w:val="18"/>
+                        <w:szCs w:val="18"/>
+                      </w:rPr>
+                    </m:ctrlPr>
+                  </m:dPr>
+                  <m:e>
+                    <m:r>
+                      <w:rPr>
+                        <w:rFonts w:ascii="Cambria Math" w:eastAsia="Calibri" w:hAnsi="Cambria Math" w:cs="Times New Roman"/>
+                        <w:sz w:val="18"/>
+                        <w:szCs w:val="18"/>
+                      </w:rPr>
+                      <m:t>-2,2,12</m:t>
+                    </m:r>
+                  </m:e>
+                </m:d>
+                <m:r>
+                  <w:rPr>
+                    <w:rFonts w:ascii="Cambria Math" w:eastAsia="Calibri" w:hAnsi="Cambria Math" w:cs="Times New Roman"/>
+                    <w:sz w:val="18"/>
+                    <w:szCs w:val="18"/>
+                  </w:rPr>
+                  <m:t>=(2,1,3)</m:t>
+                </m:r>
+              </m:oMath>
+            </m:oMathPara>
           </w:p>
         </w:tc>
         <w:tc>
           <w:tcPr>
-            <w:tcW w:w="3117" w:type="dxa"/>
+            <w:tcW w:w="2875" w:type="dxa"/>
           </w:tcPr>
           <w:p>
             <w:pPr>
               <w:rPr>
-                <w:i/>
-                <w:iCs/>
-                <w:sz w:val="18"/>
-                <w:szCs w:val="18"/>
-              </w:rPr>
-            </w:pPr>
+                <w:sz w:val="18"/>
+                <w:szCs w:val="18"/>
+              </w:rPr>
+            </w:pPr>
+            <w:r>
+              <w:rPr>
+                <w:sz w:val="18"/>
+                <w:szCs w:val="18"/>
+              </w:rPr>
+              <w:t>Find the derivative with respect to each variable, then create a vector from these.</w:t>
+            </w:r>
+            <w:r>
+              <w:rPr>
+                <w:sz w:val="18"/>
+                <w:szCs w:val="18"/>
+              </w:rPr>
+              <w:t xml:space="preserve"> Use that vector with as follows = </w:t>
+            </w:r>
+            <w:r>
+              <w:rPr>
+                <w:sz w:val="18"/>
+                <w:szCs w:val="18"/>
+              </w:rPr>
+              <w:t>Current estimate of (1,2,3) with step size of 0.5 for the above function.</w:t>
+            </w:r>
           </w:p>
         </w:tc>
       </w:tr>
       <w:tr>
         <w:tc>
           <w:tcPr>
-            <w:tcW w:w="2335" w:type="dxa"/>
+            <w:tcW w:w="2155" w:type="dxa"/>
           </w:tcPr>
           <w:p>
             <w:pPr>
@@ -5490,11 +6502,25 @@
                 <w:szCs w:val="18"/>
               </w:rPr>
             </w:pPr>
+            <w:r>
+              <w:rPr>
+                <w:sz w:val="18"/>
+                <w:szCs w:val="18"/>
+              </w:rPr>
+              <w:t xml:space="preserve">Calculate the </w:t>
+            </w:r>
+            <w:r>
+              <w:rPr>
+                <w:sz w:val="18"/>
+                <w:szCs w:val="18"/>
+              </w:rPr>
+              <w:t>Margin of a Classifier</w:t>
+            </w:r>
           </w:p>
         </w:tc>
         <w:tc>
           <w:tcPr>
-            <w:tcW w:w="3898" w:type="dxa"/>
+            <w:tcW w:w="4320" w:type="dxa"/>
           </w:tcPr>
           <w:p>
             <w:pPr>
@@ -5505,28 +6531,299 @@
                 <w:szCs w:val="18"/>
               </w:rPr>
             </w:pPr>
+            <m:oMathPara>
+              <m:oMath>
+                <m:f>
+                  <m:fPr>
+                    <m:ctrlPr>
+                      <w:rPr>
+                        <w:rFonts w:ascii="Cambria Math" w:eastAsia="Calibri" w:hAnsi="Cambria Math" w:cs="Times New Roman"/>
+                        <w:i/>
+                        <w:sz w:val="18"/>
+                        <w:szCs w:val="18"/>
+                      </w:rPr>
+                    </m:ctrlPr>
+                  </m:fPr>
+                  <m:num>
+                    <m:r>
+                      <w:rPr>
+                        <w:rFonts w:ascii="Cambria Math" w:eastAsia="Calibri" w:hAnsi="Cambria Math" w:cs="Times New Roman"/>
+                        <w:sz w:val="18"/>
+                        <w:szCs w:val="18"/>
+                      </w:rPr>
+                      <m:t>1</m:t>
+                    </m:r>
+                  </m:num>
+                  <m:den>
+                    <m:d>
+                      <m:dPr>
+                        <m:begChr m:val="‖"/>
+                        <m:endChr m:val="‖"/>
+                        <m:ctrlPr>
+                          <w:rPr>
+                            <w:rFonts w:ascii="Cambria Math" w:eastAsia="Calibri" w:hAnsi="Cambria Math" w:cs="Times New Roman"/>
+                            <w:i/>
+                            <w:sz w:val="18"/>
+                            <w:szCs w:val="18"/>
+                          </w:rPr>
+                        </m:ctrlPr>
+                      </m:dPr>
+                      <m:e>
+                        <m:r>
+                          <w:rPr>
+                            <w:rFonts w:ascii="Cambria Math" w:eastAsia="Calibri" w:hAnsi="Cambria Math" w:cs="Times New Roman"/>
+                            <w:sz w:val="18"/>
+                            <w:szCs w:val="18"/>
+                          </w:rPr>
+                          <m:t>w</m:t>
+                        </m:r>
+                      </m:e>
+                    </m:d>
+                  </m:den>
+                </m:f>
+              </m:oMath>
+            </m:oMathPara>
+          </w:p>
+          <w:p>
+            <w:pPr>
+              <w:jc w:val="center"/>
+              <w:rPr>
+                <w:rFonts w:ascii="Calibri" w:eastAsia="Calibri" w:hAnsi="Calibri" w:cs="Times New Roman"/>
+                <w:sz w:val="18"/>
+                <w:szCs w:val="18"/>
+              </w:rPr>
+            </w:pPr>
+          </w:p>
+          <w:p>
+            <w:pPr>
+              <w:jc w:val="center"/>
+              <w:rPr>
+                <w:rFonts w:ascii="Calibri" w:eastAsia="Calibri" w:hAnsi="Calibri" w:cs="Times New Roman"/>
+                <w:sz w:val="18"/>
+                <w:szCs w:val="18"/>
+              </w:rPr>
+            </w:pPr>
+            <m:oMathPara>
+              <m:oMath>
+                <m:r>
+                  <w:rPr>
+                    <w:rFonts w:ascii="Cambria Math" w:eastAsia="Calibri" w:hAnsi="Cambria Math" w:cs="Times New Roman"/>
+                    <w:sz w:val="18"/>
+                    <w:szCs w:val="18"/>
+                  </w:rPr>
+                  <m:t xml:space="preserve">w= </m:t>
+                </m:r>
+                <m:d>
+                  <m:dPr>
+                    <m:ctrlPr>
+                      <w:rPr>
+                        <w:rFonts w:ascii="Cambria Math" w:eastAsia="Calibri" w:hAnsi="Cambria Math" w:cs="Times New Roman"/>
+                        <w:i/>
+                        <w:sz w:val="18"/>
+                        <w:szCs w:val="18"/>
+                      </w:rPr>
+                    </m:ctrlPr>
+                  </m:dPr>
+                  <m:e>
+                    <m:r>
+                      <w:rPr>
+                        <w:rFonts w:ascii="Cambria Math" w:eastAsia="Calibri" w:hAnsi="Cambria Math" w:cs="Times New Roman"/>
+                        <w:sz w:val="18"/>
+                        <w:szCs w:val="18"/>
+                      </w:rPr>
+                      <m:t>3,4</m:t>
+                    </m:r>
+                  </m:e>
+                </m:d>
+                <m:r>
+                  <w:rPr>
+                    <w:rFonts w:ascii="Cambria Math" w:eastAsia="Calibri" w:hAnsi="Cambria Math" w:cs="Times New Roman"/>
+                    <w:sz w:val="18"/>
+                    <w:szCs w:val="18"/>
+                  </w:rPr>
+                  <m:t xml:space="preserve">=1÷ </m:t>
+                </m:r>
+                <m:rad>
+                  <m:radPr>
+                    <m:degHide m:val="1"/>
+                    <m:ctrlPr>
+                      <w:rPr>
+                        <w:rFonts w:ascii="Cambria Math" w:eastAsia="Calibri" w:hAnsi="Cambria Math" w:cs="Times New Roman"/>
+                        <w:i/>
+                        <w:sz w:val="18"/>
+                        <w:szCs w:val="18"/>
+                      </w:rPr>
+                    </m:ctrlPr>
+                  </m:radPr>
+                  <m:deg/>
+                  <m:e>
+                    <m:sSup>
+                      <m:sSupPr>
+                        <m:ctrlPr>
+                          <w:rPr>
+                            <w:rFonts w:ascii="Cambria Math" w:eastAsia="Calibri" w:hAnsi="Cambria Math" w:cs="Times New Roman"/>
+                            <w:i/>
+                            <w:sz w:val="18"/>
+                            <w:szCs w:val="18"/>
+                          </w:rPr>
+                        </m:ctrlPr>
+                      </m:sSupPr>
+                      <m:e>
+                        <m:r>
+                          <w:rPr>
+                            <w:rFonts w:ascii="Cambria Math" w:eastAsia="Calibri" w:hAnsi="Cambria Math" w:cs="Times New Roman"/>
+                            <w:sz w:val="18"/>
+                            <w:szCs w:val="18"/>
+                          </w:rPr>
+                          <m:t>3</m:t>
+                        </m:r>
+                      </m:e>
+                      <m:sup>
+                        <m:r>
+                          <w:rPr>
+                            <w:rFonts w:ascii="Cambria Math" w:eastAsia="Calibri" w:hAnsi="Cambria Math" w:cs="Times New Roman"/>
+                            <w:sz w:val="18"/>
+                            <w:szCs w:val="18"/>
+                          </w:rPr>
+                          <m:t>2</m:t>
+                        </m:r>
+                      </m:sup>
+                    </m:sSup>
+                    <m:r>
+                      <w:rPr>
+                        <w:rFonts w:ascii="Cambria Math" w:eastAsia="Calibri" w:hAnsi="Cambria Math" w:cs="Times New Roman"/>
+                        <w:sz w:val="18"/>
+                        <w:szCs w:val="18"/>
+                      </w:rPr>
+                      <m:t>+</m:t>
+                    </m:r>
+                    <m:sSup>
+                      <m:sSupPr>
+                        <m:ctrlPr>
+                          <w:rPr>
+                            <w:rFonts w:ascii="Cambria Math" w:eastAsia="Calibri" w:hAnsi="Cambria Math" w:cs="Times New Roman"/>
+                            <w:i/>
+                            <w:sz w:val="18"/>
+                            <w:szCs w:val="18"/>
+                          </w:rPr>
+                        </m:ctrlPr>
+                      </m:sSupPr>
+                      <m:e>
+                        <m:r>
+                          <w:rPr>
+                            <w:rFonts w:ascii="Cambria Math" w:eastAsia="Calibri" w:hAnsi="Cambria Math" w:cs="Times New Roman"/>
+                            <w:sz w:val="18"/>
+                            <w:szCs w:val="18"/>
+                          </w:rPr>
+                          <m:t>4</m:t>
+                        </m:r>
+                      </m:e>
+                      <m:sup>
+                        <m:r>
+                          <w:rPr>
+                            <w:rFonts w:ascii="Cambria Math" w:eastAsia="Calibri" w:hAnsi="Cambria Math" w:cs="Times New Roman"/>
+                            <w:sz w:val="18"/>
+                            <w:szCs w:val="18"/>
+                          </w:rPr>
+                          <m:t>2</m:t>
+                        </m:r>
+                      </m:sup>
+                    </m:sSup>
+                  </m:e>
+                </m:rad>
+                <m:r>
+                  <w:rPr>
+                    <w:rFonts w:ascii="Cambria Math" w:eastAsia="Calibri" w:hAnsi="Cambria Math" w:cs="Times New Roman"/>
+                    <w:sz w:val="18"/>
+                    <w:szCs w:val="18"/>
+                  </w:rPr>
+                  <m:t xml:space="preserve">= </m:t>
+                </m:r>
+                <m:f>
+                  <m:fPr>
+                    <m:ctrlPr>
+                      <w:rPr>
+                        <w:rFonts w:ascii="Cambria Math" w:eastAsia="Calibri" w:hAnsi="Cambria Math" w:cs="Times New Roman"/>
+                        <w:i/>
+                        <w:sz w:val="18"/>
+                        <w:szCs w:val="18"/>
+                      </w:rPr>
+                    </m:ctrlPr>
+                  </m:fPr>
+                  <m:num>
+                    <m:r>
+                      <w:rPr>
+                        <w:rFonts w:ascii="Cambria Math" w:eastAsia="Calibri" w:hAnsi="Cambria Math" w:cs="Times New Roman"/>
+                        <w:sz w:val="18"/>
+                        <w:szCs w:val="18"/>
+                      </w:rPr>
+                      <m:t>1</m:t>
+                    </m:r>
+                  </m:num>
+                  <m:den>
+                    <m:r>
+                      <w:rPr>
+                        <w:rFonts w:ascii="Cambria Math" w:eastAsia="Calibri" w:hAnsi="Cambria Math" w:cs="Times New Roman"/>
+                        <w:sz w:val="18"/>
+                        <w:szCs w:val="18"/>
+                      </w:rPr>
+                      <m:t>5</m:t>
+                    </m:r>
+                  </m:den>
+                </m:f>
+              </m:oMath>
+            </m:oMathPara>
           </w:p>
         </w:tc>
         <w:tc>
           <w:tcPr>
-            <w:tcW w:w="3117" w:type="dxa"/>
+            <w:tcW w:w="2875" w:type="dxa"/>
           </w:tcPr>
           <w:p>
             <w:pPr>
               <w:rPr>
-                <w:i/>
-                <w:iCs/>
-                <w:sz w:val="18"/>
-                <w:szCs w:val="18"/>
-              </w:rPr>
-            </w:pPr>
+                <w:sz w:val="18"/>
+                <w:szCs w:val="18"/>
+              </w:rPr>
+            </w:pPr>
+            <w:r>
+              <w:rPr>
+                <w:sz w:val="18"/>
+                <w:szCs w:val="18"/>
+              </w:rPr>
+              <w:t xml:space="preserve">Calculated as </w:t>
+            </w:r>
+            <w:r>
+              <w:rPr>
+                <w:rFonts w:eastAsiaTheme="minorEastAsia"/>
+                <w:sz w:val="18"/>
+                <w:szCs w:val="18"/>
+              </w:rPr>
+              <w:t xml:space="preserve">1 </w:t>
+            </w:r>
+            <w:r>
+              <w:rPr>
+                <w:rFonts w:eastAsiaTheme="minorEastAsia"/>
+                <w:sz w:val="18"/>
+                <w:szCs w:val="18"/>
+              </w:rPr>
+              <w:t>/</w:t>
+            </w:r>
+            <w:r>
+              <w:rPr>
+                <w:rFonts w:eastAsiaTheme="minorEastAsia"/>
+                <w:sz w:val="18"/>
+                <w:szCs w:val="18"/>
+              </w:rPr>
+              <w:t xml:space="preserve"> (L2) Norm of a vector.</w:t>
+            </w:r>
           </w:p>
         </w:tc>
       </w:tr>
       <w:tr>
         <w:tc>
           <w:tcPr>
-            <w:tcW w:w="2335" w:type="dxa"/>
+            <w:tcW w:w="2155" w:type="dxa"/>
           </w:tcPr>
           <w:p>
             <w:pPr>
@@ -5535,11 +6832,25 @@
                 <w:szCs w:val="18"/>
               </w:rPr>
             </w:pPr>
+            <w:r>
+              <w:rPr>
+                <w:sz w:val="18"/>
+                <w:szCs w:val="18"/>
+              </w:rPr>
+              <w:t>Basis Expansion</w:t>
+            </w:r>
+            <w:r>
+              <w:rPr>
+                <w:sz w:val="18"/>
+                <w:szCs w:val="18"/>
+              </w:rPr>
+              <w:t xml:space="preserve"> using Quadratics</w:t>
+            </w:r>
           </w:p>
         </w:tc>
         <w:tc>
           <w:tcPr>
-            <w:tcW w:w="3898" w:type="dxa"/>
+            <w:tcW w:w="4320" w:type="dxa"/>
           </w:tcPr>
           <w:p>
             <w:pPr>
@@ -5550,28 +6861,491 @@
                 <w:szCs w:val="18"/>
               </w:rPr>
             </w:pPr>
+            <m:oMathPara>
+              <m:oMath>
+                <m:r>
+                  <m:rPr>
+                    <m:sty m:val="p"/>
+                  </m:rPr>
+                  <w:rPr>
+                    <w:rFonts w:ascii="Cambria Math" w:eastAsiaTheme="minorEastAsia" w:hAnsi="Cambria Math"/>
+                    <w:sz w:val="18"/>
+                    <w:szCs w:val="18"/>
+                  </w:rPr>
+                  <m:t>Φ</m:t>
+                </m:r>
+                <m:r>
+                  <w:rPr>
+                    <w:rFonts w:ascii="Cambria Math" w:eastAsiaTheme="minorEastAsia" w:hAnsi="Cambria Math"/>
+                    <w:sz w:val="18"/>
+                    <w:szCs w:val="18"/>
+                  </w:rPr>
+                  <m:t>(</m:t>
+                </m:r>
+                <m:r>
+                  <w:rPr>
+                    <w:rFonts w:ascii="Cambria Math" w:eastAsiaTheme="minorEastAsia" w:hAnsi="Cambria Math"/>
+                    <w:sz w:val="18"/>
+                    <w:szCs w:val="18"/>
+                  </w:rPr>
+                  <m:t>x</m:t>
+                </m:r>
+                <m:r>
+                  <w:rPr>
+                    <w:rFonts w:ascii="Cambria Math" w:eastAsiaTheme="minorEastAsia" w:hAnsi="Cambria Math"/>
+                    <w:sz w:val="18"/>
+                    <w:szCs w:val="18"/>
+                  </w:rPr>
+                  <m:t xml:space="preserve">) </m:t>
+                </m:r>
+                <m:r>
+                  <w:rPr>
+                    <w:rFonts w:ascii="Cambria Math" w:eastAsia="Calibri" w:hAnsi="Cambria Math" w:cs="Times New Roman"/>
+                    <w:sz w:val="18"/>
+                    <w:szCs w:val="18"/>
+                  </w:rPr>
+                  <m:t>=</m:t>
+                </m:r>
+                <m:d>
+                  <m:dPr>
+                    <m:ctrlPr>
+                      <w:rPr>
+                        <w:rFonts w:ascii="Cambria Math" w:eastAsia="Calibri" w:hAnsi="Cambria Math" w:cs="Times New Roman"/>
+                        <w:i/>
+                        <w:sz w:val="18"/>
+                        <w:szCs w:val="18"/>
+                      </w:rPr>
+                    </m:ctrlPr>
+                  </m:dPr>
+                  <m:e>
+                    <m:sSub>
+                      <m:sSubPr>
+                        <m:ctrlPr>
+                          <w:rPr>
+                            <w:rFonts w:ascii="Cambria Math" w:eastAsia="Calibri" w:hAnsi="Cambria Math" w:cs="Times New Roman"/>
+                            <w:i/>
+                            <w:sz w:val="18"/>
+                            <w:szCs w:val="18"/>
+                          </w:rPr>
+                        </m:ctrlPr>
+                      </m:sSubPr>
+                      <m:e>
+                        <m:r>
+                          <w:rPr>
+                            <w:rFonts w:ascii="Cambria Math" w:eastAsia="Calibri" w:hAnsi="Cambria Math" w:cs="Times New Roman"/>
+                            <w:sz w:val="18"/>
+                            <w:szCs w:val="18"/>
+                          </w:rPr>
+                          <m:t>x</m:t>
+                        </m:r>
+                      </m:e>
+                      <m:sub>
+                        <m:r>
+                          <w:rPr>
+                            <w:rFonts w:ascii="Cambria Math" w:eastAsia="Calibri" w:hAnsi="Cambria Math" w:cs="Times New Roman"/>
+                            <w:sz w:val="18"/>
+                            <w:szCs w:val="18"/>
+                          </w:rPr>
+                          <m:t>1</m:t>
+                        </m:r>
+                      </m:sub>
+                    </m:sSub>
+                    <m:r>
+                      <w:rPr>
+                        <w:rFonts w:ascii="Cambria Math" w:eastAsia="Calibri" w:hAnsi="Cambria Math" w:cs="Times New Roman"/>
+                        <w:sz w:val="18"/>
+                        <w:szCs w:val="18"/>
+                      </w:rPr>
+                      <m:t>,…</m:t>
+                    </m:r>
+                    <m:sSub>
+                      <m:sSubPr>
+                        <m:ctrlPr>
+                          <w:rPr>
+                            <w:rFonts w:ascii="Cambria Math" w:eastAsia="Calibri" w:hAnsi="Cambria Math" w:cs="Times New Roman"/>
+                            <w:i/>
+                            <w:sz w:val="18"/>
+                            <w:szCs w:val="18"/>
+                          </w:rPr>
+                        </m:ctrlPr>
+                      </m:sSubPr>
+                      <m:e>
+                        <m:r>
+                          <w:rPr>
+                            <w:rFonts w:ascii="Cambria Math" w:eastAsia="Calibri" w:hAnsi="Cambria Math" w:cs="Times New Roman"/>
+                            <w:sz w:val="18"/>
+                            <w:szCs w:val="18"/>
+                          </w:rPr>
+                          <m:t>x</m:t>
+                        </m:r>
+                      </m:e>
+                      <m:sub>
+                        <m:r>
+                          <w:rPr>
+                            <w:rFonts w:ascii="Cambria Math" w:eastAsia="Calibri" w:hAnsi="Cambria Math" w:cs="Times New Roman"/>
+                            <w:sz w:val="18"/>
+                            <w:szCs w:val="18"/>
+                          </w:rPr>
+                          <m:t>d</m:t>
+                        </m:r>
+                      </m:sub>
+                    </m:sSub>
+                  </m:e>
+                </m:d>
+                <m:r>
+                  <w:rPr>
+                    <w:rFonts w:ascii="Cambria Math" w:eastAsia="Calibri" w:hAnsi="Cambria Math" w:cs="Times New Roman"/>
+                    <w:sz w:val="18"/>
+                    <w:szCs w:val="18"/>
+                  </w:rPr>
+                  <m:t xml:space="preserve"> </m:t>
+                </m:r>
+                <m:d>
+                  <m:dPr>
+                    <m:ctrlPr>
+                      <w:rPr>
+                        <w:rFonts w:ascii="Cambria Math" w:eastAsia="Calibri" w:hAnsi="Cambria Math" w:cs="Times New Roman"/>
+                        <w:i/>
+                        <w:sz w:val="18"/>
+                        <w:szCs w:val="18"/>
+                      </w:rPr>
+                    </m:ctrlPr>
+                  </m:dPr>
+                  <m:e>
+                    <m:sSubSup>
+                      <m:sSubSupPr>
+                        <m:ctrlPr>
+                          <w:rPr>
+                            <w:rFonts w:ascii="Cambria Math" w:eastAsia="Calibri" w:hAnsi="Cambria Math" w:cs="Times New Roman"/>
+                            <w:i/>
+                            <w:sz w:val="18"/>
+                            <w:szCs w:val="18"/>
+                          </w:rPr>
+                        </m:ctrlPr>
+                      </m:sSubSupPr>
+                      <m:e>
+                        <m:r>
+                          <w:rPr>
+                            <w:rFonts w:ascii="Cambria Math" w:eastAsia="Calibri" w:hAnsi="Cambria Math" w:cs="Times New Roman"/>
+                            <w:sz w:val="18"/>
+                            <w:szCs w:val="18"/>
+                          </w:rPr>
+                          <m:t>x</m:t>
+                        </m:r>
+                      </m:e>
+                      <m:sub>
+                        <m:r>
+                          <w:rPr>
+                            <w:rFonts w:ascii="Cambria Math" w:eastAsia="Calibri" w:hAnsi="Cambria Math" w:cs="Times New Roman"/>
+                            <w:sz w:val="18"/>
+                            <w:szCs w:val="18"/>
+                          </w:rPr>
+                          <m:t>1</m:t>
+                        </m:r>
+                      </m:sub>
+                      <m:sup>
+                        <m:r>
+                          <w:rPr>
+                            <w:rFonts w:ascii="Cambria Math" w:eastAsia="Calibri" w:hAnsi="Cambria Math" w:cs="Times New Roman"/>
+                            <w:sz w:val="18"/>
+                            <w:szCs w:val="18"/>
+                          </w:rPr>
+                          <m:t>2</m:t>
+                        </m:r>
+                      </m:sup>
+                    </m:sSubSup>
+                    <m:r>
+                      <w:rPr>
+                        <w:rFonts w:ascii="Cambria Math" w:eastAsia="Calibri" w:hAnsi="Cambria Math" w:cs="Times New Roman"/>
+                        <w:sz w:val="18"/>
+                        <w:szCs w:val="18"/>
+                      </w:rPr>
+                      <m:t>,…</m:t>
+                    </m:r>
+                    <m:sSubSup>
+                      <m:sSubSupPr>
+                        <m:ctrlPr>
+                          <w:rPr>
+                            <w:rFonts w:ascii="Cambria Math" w:eastAsia="Calibri" w:hAnsi="Cambria Math" w:cs="Times New Roman"/>
+                            <w:i/>
+                            <w:sz w:val="18"/>
+                            <w:szCs w:val="18"/>
+                          </w:rPr>
+                        </m:ctrlPr>
+                      </m:sSubSupPr>
+                      <m:e>
+                        <m:r>
+                          <w:rPr>
+                            <w:rFonts w:ascii="Cambria Math" w:eastAsia="Calibri" w:hAnsi="Cambria Math" w:cs="Times New Roman"/>
+                            <w:sz w:val="18"/>
+                            <w:szCs w:val="18"/>
+                          </w:rPr>
+                          <m:t>x</m:t>
+                        </m:r>
+                      </m:e>
+                      <m:sub>
+                        <m:r>
+                          <w:rPr>
+                            <w:rFonts w:ascii="Cambria Math" w:eastAsia="Calibri" w:hAnsi="Cambria Math" w:cs="Times New Roman"/>
+                            <w:sz w:val="18"/>
+                            <w:szCs w:val="18"/>
+                          </w:rPr>
+                          <m:t>d</m:t>
+                        </m:r>
+                      </m:sub>
+                      <m:sup>
+                        <m:r>
+                          <w:rPr>
+                            <w:rFonts w:ascii="Cambria Math" w:eastAsia="Calibri" w:hAnsi="Cambria Math" w:cs="Times New Roman"/>
+                            <w:sz w:val="18"/>
+                            <w:szCs w:val="18"/>
+                          </w:rPr>
+                          <m:t>2</m:t>
+                        </m:r>
+                      </m:sup>
+                    </m:sSubSup>
+                  </m:e>
+                </m:d>
+                <m:r>
+                  <w:rPr>
+                    <w:rFonts w:ascii="Cambria Math" w:eastAsia="Calibri" w:hAnsi="Cambria Math" w:cs="Times New Roman"/>
+                    <w:sz w:val="18"/>
+                    <w:szCs w:val="18"/>
+                  </w:rPr>
+                  <m:t xml:space="preserve"> (</m:t>
+                </m:r>
+                <m:sSub>
+                  <m:sSubPr>
+                    <m:ctrlPr>
+                      <w:rPr>
+                        <w:rFonts w:ascii="Cambria Math" w:eastAsia="Calibri" w:hAnsi="Cambria Math" w:cs="Times New Roman"/>
+                        <w:i/>
+                        <w:sz w:val="18"/>
+                        <w:szCs w:val="18"/>
+                      </w:rPr>
+                    </m:ctrlPr>
+                  </m:sSubPr>
+                  <m:e>
+                    <m:r>
+                      <w:rPr>
+                        <w:rFonts w:ascii="Cambria Math" w:eastAsia="Calibri" w:hAnsi="Cambria Math" w:cs="Times New Roman"/>
+                        <w:sz w:val="18"/>
+                        <w:szCs w:val="18"/>
+                      </w:rPr>
+                      <m:t>x</m:t>
+                    </m:r>
+                  </m:e>
+                  <m:sub>
+                    <m:r>
+                      <w:rPr>
+                        <w:rFonts w:ascii="Cambria Math" w:eastAsia="Calibri" w:hAnsi="Cambria Math" w:cs="Times New Roman"/>
+                        <w:sz w:val="18"/>
+                        <w:szCs w:val="18"/>
+                      </w:rPr>
+                      <m:t>1</m:t>
+                    </m:r>
+                  </m:sub>
+                </m:sSub>
+                <m:sSub>
+                  <m:sSubPr>
+                    <m:ctrlPr>
+                      <w:rPr>
+                        <w:rFonts w:ascii="Cambria Math" w:eastAsia="Calibri" w:hAnsi="Cambria Math" w:cs="Times New Roman"/>
+                        <w:i/>
+                        <w:sz w:val="18"/>
+                        <w:szCs w:val="18"/>
+                      </w:rPr>
+                    </m:ctrlPr>
+                  </m:sSubPr>
+                  <m:e>
+                    <m:r>
+                      <w:rPr>
+                        <w:rFonts w:ascii="Cambria Math" w:eastAsia="Calibri" w:hAnsi="Cambria Math" w:cs="Times New Roman"/>
+                        <w:sz w:val="18"/>
+                        <w:szCs w:val="18"/>
+                      </w:rPr>
+                      <m:t>x</m:t>
+                    </m:r>
+                  </m:e>
+                  <m:sub>
+                    <m:r>
+                      <w:rPr>
+                        <w:rFonts w:ascii="Cambria Math" w:eastAsia="Calibri" w:hAnsi="Cambria Math" w:cs="Times New Roman"/>
+                        <w:sz w:val="18"/>
+                        <w:szCs w:val="18"/>
+                      </w:rPr>
+                      <m:t>2</m:t>
+                    </m:r>
+                  </m:sub>
+                </m:sSub>
+                <m:r>
+                  <w:rPr>
+                    <w:rFonts w:ascii="Cambria Math" w:eastAsia="Calibri" w:hAnsi="Cambria Math" w:cs="Times New Roman"/>
+                    <w:sz w:val="18"/>
+                    <w:szCs w:val="18"/>
+                  </w:rPr>
+                  <m:t xml:space="preserve">, …, </m:t>
+                </m:r>
+                <m:sSub>
+                  <m:sSubPr>
+                    <m:ctrlPr>
+                      <w:rPr>
+                        <w:rFonts w:ascii="Cambria Math" w:eastAsia="Calibri" w:hAnsi="Cambria Math" w:cs="Times New Roman"/>
+                        <w:i/>
+                        <w:sz w:val="18"/>
+                        <w:szCs w:val="18"/>
+                      </w:rPr>
+                    </m:ctrlPr>
+                  </m:sSubPr>
+                  <m:e>
+                    <m:r>
+                      <w:rPr>
+                        <w:rFonts w:ascii="Cambria Math" w:eastAsia="Calibri" w:hAnsi="Cambria Math" w:cs="Times New Roman"/>
+                        <w:sz w:val="18"/>
+                        <w:szCs w:val="18"/>
+                      </w:rPr>
+                      <m:t>x</m:t>
+                    </m:r>
+                  </m:e>
+                  <m:sub>
+                    <m:r>
+                      <w:rPr>
+                        <w:rFonts w:ascii="Cambria Math" w:eastAsia="Calibri" w:hAnsi="Cambria Math" w:cs="Times New Roman"/>
+                        <w:sz w:val="18"/>
+                        <w:szCs w:val="18"/>
+                      </w:rPr>
+                      <m:t>d-1</m:t>
+                    </m:r>
+                  </m:sub>
+                </m:sSub>
+                <m:sSub>
+                  <m:sSubPr>
+                    <m:ctrlPr>
+                      <w:rPr>
+                        <w:rFonts w:ascii="Cambria Math" w:eastAsia="Calibri" w:hAnsi="Cambria Math" w:cs="Times New Roman"/>
+                        <w:i/>
+                        <w:sz w:val="18"/>
+                        <w:szCs w:val="18"/>
+                      </w:rPr>
+                    </m:ctrlPr>
+                  </m:sSubPr>
+                  <m:e>
+                    <m:r>
+                      <w:rPr>
+                        <w:rFonts w:ascii="Cambria Math" w:eastAsia="Calibri" w:hAnsi="Cambria Math" w:cs="Times New Roman"/>
+                        <w:sz w:val="18"/>
+                        <w:szCs w:val="18"/>
+                      </w:rPr>
+                      <m:t>x</m:t>
+                    </m:r>
+                  </m:e>
+                  <m:sub>
+                    <m:r>
+                      <w:rPr>
+                        <w:rFonts w:ascii="Cambria Math" w:eastAsia="Calibri" w:hAnsi="Cambria Math" w:cs="Times New Roman"/>
+                        <w:sz w:val="18"/>
+                        <w:szCs w:val="18"/>
+                      </w:rPr>
+                      <m:t>d</m:t>
+                    </m:r>
+                  </m:sub>
+                </m:sSub>
+                <m:r>
+                  <w:rPr>
+                    <w:rFonts w:ascii="Cambria Math" w:eastAsia="Calibri" w:hAnsi="Cambria Math" w:cs="Times New Roman"/>
+                    <w:sz w:val="18"/>
+                    <w:szCs w:val="18"/>
+                  </w:rPr>
+                  <m:t>)</m:t>
+                </m:r>
+                <m:r>
+                  <m:rPr>
+                    <m:sty m:val="p"/>
+                  </m:rPr>
+                  <w:rPr>
+                    <w:rFonts w:ascii="Cambria Math" w:eastAsia="Calibri" w:hAnsi="Cambria Math" w:cs="Times New Roman"/>
+                    <w:sz w:val="18"/>
+                    <w:szCs w:val="18"/>
+                  </w:rPr>
+                  <w:br/>
+                </m:r>
+              </m:oMath>
+            </m:oMathPara>
           </w:p>
         </w:tc>
         <w:tc>
           <w:tcPr>
-            <w:tcW w:w="3117" w:type="dxa"/>
+            <w:tcW w:w="2875" w:type="dxa"/>
           </w:tcPr>
           <w:p>
             <w:pPr>
-              <w:rPr>
-                <w:i/>
-                <w:iCs/>
-                <w:sz w:val="18"/>
-                <w:szCs w:val="18"/>
-              </w:rPr>
-            </w:pPr>
+              <w:pStyle w:val="ListParagraph"/>
+              <w:numPr>
+                <w:ilvl w:val="0"/>
+                <w:numId w:val="5"/>
+              </w:numPr>
+              <w:ind w:left="213" w:hanging="180"/>
+              <w:rPr>
+                <w:sz w:val="18"/>
+                <w:szCs w:val="18"/>
+              </w:rPr>
+            </w:pPr>
+            <w:r>
+              <w:rPr>
+                <w:sz w:val="18"/>
+                <w:szCs w:val="18"/>
+              </w:rPr>
+              <w:t>All the features</w:t>
+            </w:r>
+          </w:p>
+          <w:p>
+            <w:pPr>
+              <w:pStyle w:val="ListParagraph"/>
+              <w:numPr>
+                <w:ilvl w:val="0"/>
+                <w:numId w:val="5"/>
+              </w:numPr>
+              <w:ind w:left="213" w:hanging="180"/>
+              <w:rPr>
+                <w:sz w:val="18"/>
+                <w:szCs w:val="18"/>
+              </w:rPr>
+            </w:pPr>
+            <w:r>
+              <w:rPr>
+                <w:sz w:val="18"/>
+                <w:szCs w:val="18"/>
+              </w:rPr>
+              <w:t>All the squares</w:t>
+            </w:r>
+          </w:p>
+          <w:p>
+            <w:pPr>
+              <w:pStyle w:val="ListParagraph"/>
+              <w:numPr>
+                <w:ilvl w:val="0"/>
+                <w:numId w:val="5"/>
+              </w:numPr>
+              <w:ind w:left="213" w:hanging="180"/>
+              <w:rPr>
+                <w:sz w:val="18"/>
+                <w:szCs w:val="18"/>
+              </w:rPr>
+            </w:pPr>
+            <w:r>
+              <w:rPr>
+                <w:sz w:val="18"/>
+                <w:szCs w:val="18"/>
+              </w:rPr>
+              <w:t>All the pair wise terms</w:t>
+            </w:r>
           </w:p>
         </w:tc>
       </w:tr>
       <w:tr>
         <w:tc>
           <w:tcPr>
-            <w:tcW w:w="2335" w:type="dxa"/>
+            <w:tcW w:w="2155" w:type="dxa"/>
           </w:tcPr>
           <w:p>
             <w:pPr>
@@ -5580,11 +7354,18 @@
                 <w:szCs w:val="18"/>
               </w:rPr>
             </w:pPr>
+            <w:r>
+              <w:rPr>
+                <w:sz w:val="18"/>
+                <w:szCs w:val="18"/>
+              </w:rPr>
+              <w:t>Number of Dimensions of Basis Expansion</w:t>
+            </w:r>
           </w:p>
         </w:tc>
         <w:tc>
           <w:tcPr>
-            <w:tcW w:w="3898" w:type="dxa"/>
+            <w:tcW w:w="4320" w:type="dxa"/>
           </w:tcPr>
           <w:p>
             <w:pPr>
@@ -5595,28 +7376,157 @@
                 <w:szCs w:val="18"/>
               </w:rPr>
             </w:pPr>
+            <m:oMathPara>
+              <m:oMath>
+                <m:func>
+                  <m:funcPr>
+                    <m:ctrlPr>
+                      <w:rPr>
+                        <w:rFonts w:ascii="Cambria Math" w:eastAsia="Calibri" w:hAnsi="Cambria Math" w:cs="Times New Roman"/>
+                        <w:i/>
+                        <w:sz w:val="18"/>
+                        <w:szCs w:val="18"/>
+                      </w:rPr>
+                    </m:ctrlPr>
+                  </m:funcPr>
+                  <m:fName>
+                    <m:r>
+                      <m:rPr>
+                        <m:sty m:val="p"/>
+                      </m:rPr>
+                      <w:rPr>
+                        <w:rFonts w:ascii="Cambria Math" w:eastAsia="Calibri" w:hAnsi="Cambria Math" w:cs="Times New Roman"/>
+                        <w:sz w:val="18"/>
+                        <w:szCs w:val="18"/>
+                      </w:rPr>
+                      <m:t xml:space="preserve">num </m:t>
+                    </m:r>
+                    <m:r>
+                      <m:rPr>
+                        <m:sty m:val="p"/>
+                      </m:rPr>
+                      <w:rPr>
+                        <w:rFonts w:ascii="Cambria Math" w:eastAsia="Calibri" w:hAnsi="Cambria Math" w:cs="Times New Roman"/>
+                        <w:sz w:val="18"/>
+                        <w:szCs w:val="18"/>
+                      </w:rPr>
+                      <m:t>dim</m:t>
+                    </m:r>
+                    <m:r>
+                      <m:rPr>
+                        <m:sty m:val="p"/>
+                      </m:rPr>
+                      <w:rPr>
+                        <w:rFonts w:ascii="Cambria Math" w:eastAsia="Calibri" w:hAnsi="Cambria Math" w:cs="Times New Roman"/>
+                        <w:sz w:val="18"/>
+                        <w:szCs w:val="18"/>
+                      </w:rPr>
+                      <m:t>s</m:t>
+                    </m:r>
+                  </m:fName>
+                  <m:e>
+                    <m:r>
+                      <w:rPr>
+                        <w:rFonts w:ascii="Cambria Math" w:eastAsia="Calibri" w:hAnsi="Cambria Math" w:cs="Times New Roman"/>
+                        <w:sz w:val="18"/>
+                        <w:szCs w:val="18"/>
+                      </w:rPr>
+                      <m:t>=2d+</m:t>
+                    </m:r>
+                    <m:d>
+                      <m:dPr>
+                        <m:ctrlPr>
+                          <w:rPr>
+                            <w:rFonts w:ascii="Cambria Math" w:eastAsia="Calibri" w:hAnsi="Cambria Math" w:cs="Times New Roman"/>
+                            <w:i/>
+                            <w:sz w:val="18"/>
+                            <w:szCs w:val="18"/>
+                          </w:rPr>
+                        </m:ctrlPr>
+                      </m:dPr>
+                      <m:e>
+                        <m:f>
+                          <m:fPr>
+                            <m:type m:val="noBar"/>
+                            <m:ctrlPr>
+                              <w:rPr>
+                                <w:rFonts w:ascii="Cambria Math" w:eastAsia="Calibri" w:hAnsi="Cambria Math" w:cs="Times New Roman"/>
+                                <w:i/>
+                                <w:sz w:val="18"/>
+                                <w:szCs w:val="18"/>
+                              </w:rPr>
+                            </m:ctrlPr>
+                          </m:fPr>
+                          <m:num>
+                            <m:r>
+                              <w:rPr>
+                                <w:rFonts w:ascii="Cambria Math" w:eastAsia="Calibri" w:hAnsi="Cambria Math" w:cs="Times New Roman"/>
+                                <w:sz w:val="18"/>
+                                <w:szCs w:val="18"/>
+                              </w:rPr>
+                              <m:t>d</m:t>
+                            </m:r>
+                          </m:num>
+                          <m:den>
+                            <m:r>
+                              <w:rPr>
+                                <w:rFonts w:ascii="Cambria Math" w:eastAsia="Calibri" w:hAnsi="Cambria Math" w:cs="Times New Roman"/>
+                                <w:sz w:val="18"/>
+                                <w:szCs w:val="18"/>
+                              </w:rPr>
+                              <m:t>2</m:t>
+                            </m:r>
+                          </m:den>
+                        </m:f>
+                      </m:e>
+                    </m:d>
+                  </m:e>
+                </m:func>
+              </m:oMath>
+            </m:oMathPara>
           </w:p>
         </w:tc>
         <w:tc>
           <w:tcPr>
-            <w:tcW w:w="3117" w:type="dxa"/>
+            <w:tcW w:w="2875" w:type="dxa"/>
           </w:tcPr>
           <w:p>
             <w:pPr>
+              <w:rPr>
+                <w:sz w:val="18"/>
+                <w:szCs w:val="18"/>
+              </w:rPr>
+            </w:pPr>
+            <w:r>
+              <w:rPr>
+                <w:sz w:val="18"/>
+                <w:szCs w:val="18"/>
+              </w:rPr>
+              <w:t xml:space="preserve">Us this on a </w:t>
+            </w:r>
+            <w:r>
               <w:rPr>
                 <w:i/>
                 <w:iCs/>
                 <w:sz w:val="18"/>
                 <w:szCs w:val="18"/>
               </w:rPr>
-            </w:pPr>
+              <w:t>d</w:t>
+            </w:r>
+            <w:r>
+              <w:rPr>
+                <w:sz w:val="18"/>
+                <w:szCs w:val="18"/>
+              </w:rPr>
+              <w:t xml:space="preserve"> dimensional data set to calculate the number of dims.</w:t>
+            </w:r>
           </w:p>
         </w:tc>
       </w:tr>
       <w:tr>
         <w:tc>
           <w:tcPr>
-            <w:tcW w:w="2335" w:type="dxa"/>
+            <w:tcW w:w="2155" w:type="dxa"/>
           </w:tcPr>
           <w:p>
             <w:pPr>
@@ -5625,11 +7535,19 @@
                 <w:szCs w:val="18"/>
               </w:rPr>
             </w:pPr>
+            <w:r>
+              <w:rPr>
+                <w:sz w:val="18"/>
+                <w:szCs w:val="18"/>
+              </w:rPr>
+              <w:lastRenderedPageBreak/>
+              <w:t>Dot products in 2d</w:t>
+            </w:r>
           </w:p>
         </w:tc>
         <w:tc>
           <w:tcPr>
-            <w:tcW w:w="3898" w:type="dxa"/>
+            <w:tcW w:w="4320" w:type="dxa"/>
           </w:tcPr>
           <w:p>
             <w:pPr>
@@ -5640,28 +7558,165 @@
                 <w:szCs w:val="18"/>
               </w:rPr>
             </w:pPr>
+            <m:oMathPara>
+              <m:oMath>
+                <m:r>
+                  <m:rPr>
+                    <m:sty m:val="p"/>
+                  </m:rPr>
+                  <w:rPr>
+                    <w:rFonts w:ascii="Cambria Math" w:eastAsia="Calibri" w:hAnsi="Cambria Math" w:cs="Times New Roman"/>
+                    <w:sz w:val="18"/>
+                    <w:szCs w:val="18"/>
+                  </w:rPr>
+                  <m:t>Φ</m:t>
+                </m:r>
+                <m:d>
+                  <m:dPr>
+                    <m:ctrlPr>
+                      <w:rPr>
+                        <w:rFonts w:ascii="Cambria Math" w:eastAsia="Calibri" w:hAnsi="Cambria Math" w:cs="Times New Roman"/>
+                        <w:i/>
+                        <w:sz w:val="18"/>
+                        <w:szCs w:val="18"/>
+                      </w:rPr>
+                    </m:ctrlPr>
+                  </m:dPr>
+                  <m:e>
+                    <m:r>
+                      <w:rPr>
+                        <w:rFonts w:ascii="Cambria Math" w:eastAsia="Calibri" w:hAnsi="Cambria Math" w:cs="Times New Roman"/>
+                        <w:sz w:val="18"/>
+                        <w:szCs w:val="18"/>
+                      </w:rPr>
+                      <m:t>x</m:t>
+                    </m:r>
+                  </m:e>
+                </m:d>
+                <m:r>
+                  <w:rPr>
+                    <w:rFonts w:ascii="Cambria Math" w:eastAsia="Calibri" w:hAnsi="Cambria Math" w:cs="Times New Roman"/>
+                    <w:sz w:val="18"/>
+                    <w:szCs w:val="18"/>
+                  </w:rPr>
+                  <m:t>∙</m:t>
+                </m:r>
+                <m:r>
+                  <m:rPr>
+                    <m:sty m:val="p"/>
+                  </m:rPr>
+                  <w:rPr>
+                    <w:rFonts w:ascii="Cambria Math" w:eastAsia="Calibri" w:hAnsi="Cambria Math" w:cs="Times New Roman"/>
+                    <w:sz w:val="18"/>
+                    <w:szCs w:val="18"/>
+                  </w:rPr>
+                  <m:t>Φ</m:t>
+                </m:r>
+                <m:d>
+                  <m:dPr>
+                    <m:ctrlPr>
+                      <w:rPr>
+                        <w:rFonts w:ascii="Cambria Math" w:eastAsia="Calibri" w:hAnsi="Cambria Math" w:cs="Times New Roman"/>
+                        <w:i/>
+                        <w:sz w:val="18"/>
+                        <w:szCs w:val="18"/>
+                      </w:rPr>
+                    </m:ctrlPr>
+                  </m:dPr>
+                  <m:e>
+                    <m:r>
+                      <w:rPr>
+                        <w:rFonts w:ascii="Cambria Math" w:eastAsia="Calibri" w:hAnsi="Cambria Math" w:cs="Times New Roman"/>
+                        <w:sz w:val="18"/>
+                        <w:szCs w:val="18"/>
+                      </w:rPr>
+                      <m:t>z</m:t>
+                    </m:r>
+                  </m:e>
+                </m:d>
+                <m:r>
+                  <w:rPr>
+                    <w:rFonts w:ascii="Cambria Math" w:eastAsia="Calibri" w:hAnsi="Cambria Math" w:cs="Times New Roman"/>
+                    <w:sz w:val="18"/>
+                    <w:szCs w:val="18"/>
+                  </w:rPr>
+                  <m:t>=</m:t>
+                </m:r>
+                <m:sSup>
+                  <m:sSupPr>
+                    <m:ctrlPr>
+                      <w:rPr>
+                        <w:rFonts w:ascii="Cambria Math" w:eastAsia="Calibri" w:hAnsi="Cambria Math" w:cs="Times New Roman"/>
+                        <w:i/>
+                        <w:sz w:val="18"/>
+                        <w:szCs w:val="18"/>
+                      </w:rPr>
+                    </m:ctrlPr>
+                  </m:sSupPr>
+                  <m:e>
+                    <m:d>
+                      <m:dPr>
+                        <m:ctrlPr>
+                          <w:rPr>
+                            <w:rFonts w:ascii="Cambria Math" w:eastAsia="Calibri" w:hAnsi="Cambria Math" w:cs="Times New Roman"/>
+                            <w:i/>
+                            <w:sz w:val="18"/>
+                            <w:szCs w:val="18"/>
+                          </w:rPr>
+                        </m:ctrlPr>
+                      </m:dPr>
+                      <m:e>
+                        <m:r>
+                          <w:rPr>
+                            <w:rFonts w:ascii="Cambria Math" w:eastAsia="Calibri" w:hAnsi="Cambria Math" w:cs="Times New Roman"/>
+                            <w:sz w:val="18"/>
+                            <w:szCs w:val="18"/>
+                          </w:rPr>
+                          <m:t>1+x∙z</m:t>
+                        </m:r>
+                      </m:e>
+                    </m:d>
+                  </m:e>
+                  <m:sup>
+                    <m:r>
+                      <w:rPr>
+                        <w:rFonts w:ascii="Cambria Math" w:eastAsia="Calibri" w:hAnsi="Cambria Math" w:cs="Times New Roman"/>
+                        <w:sz w:val="18"/>
+                        <w:szCs w:val="18"/>
+                      </w:rPr>
+                      <m:t>2</m:t>
+                    </m:r>
+                  </m:sup>
+                </m:sSup>
+              </m:oMath>
+            </m:oMathPara>
           </w:p>
         </w:tc>
         <w:tc>
           <w:tcPr>
-            <w:tcW w:w="3117" w:type="dxa"/>
+            <w:tcW w:w="2875" w:type="dxa"/>
           </w:tcPr>
           <w:p>
             <w:pPr>
               <w:rPr>
-                <w:i/>
-                <w:iCs/>
-                <w:sz w:val="18"/>
-                <w:szCs w:val="18"/>
-              </w:rPr>
-            </w:pPr>
+                <w:sz w:val="18"/>
+                <w:szCs w:val="18"/>
+              </w:rPr>
+            </w:pPr>
+            <w:r>
+              <w:rPr>
+                <w:sz w:val="18"/>
+                <w:szCs w:val="18"/>
+              </w:rPr>
+              <w:t>Same worked for d dimensions.  Take the dot products of all the vectors, add 1 and square it.</w:t>
+            </w:r>
           </w:p>
         </w:tc>
       </w:tr>
       <w:tr>
         <w:tc>
           <w:tcPr>
-            <w:tcW w:w="2335" w:type="dxa"/>
+            <w:tcW w:w="2155" w:type="dxa"/>
           </w:tcPr>
           <w:p>
             <w:pPr>
@@ -5670,11 +7725,18 @@
                 <w:szCs w:val="18"/>
               </w:rPr>
             </w:pPr>
+            <w:r>
+              <w:rPr>
+                <w:sz w:val="18"/>
+                <w:szCs w:val="18"/>
+              </w:rPr>
+              <w:t>Cost of k-means Clustering</w:t>
+            </w:r>
           </w:p>
         </w:tc>
         <w:tc>
           <w:tcPr>
-            <w:tcW w:w="3898" w:type="dxa"/>
+            <w:tcW w:w="4320" w:type="dxa"/>
           </w:tcPr>
           <w:p>
             <w:pPr>
@@ -5685,28 +7747,348 @@
                 <w:szCs w:val="18"/>
               </w:rPr>
             </w:pPr>
+            <m:oMathPara>
+              <m:oMath>
+                <m:r>
+                  <w:rPr>
+                    <w:rFonts w:ascii="Cambria Math" w:eastAsia="Calibri" w:hAnsi="Cambria Math" w:cs="Times New Roman"/>
+                    <w:sz w:val="18"/>
+                    <w:szCs w:val="18"/>
+                  </w:rPr>
+                  <m:t>cost</m:t>
+                </m:r>
+                <m:d>
+                  <m:dPr>
+                    <m:ctrlPr>
+                      <w:rPr>
+                        <w:rFonts w:ascii="Cambria Math" w:eastAsia="Calibri" w:hAnsi="Cambria Math" w:cs="Times New Roman"/>
+                        <w:i/>
+                        <w:sz w:val="18"/>
+                        <w:szCs w:val="18"/>
+                      </w:rPr>
+                    </m:ctrlPr>
+                  </m:dPr>
+                  <m:e>
+                    <m:sSub>
+                      <m:sSubPr>
+                        <m:ctrlPr>
+                          <w:rPr>
+                            <w:rFonts w:ascii="Cambria Math" w:eastAsia="Calibri" w:hAnsi="Cambria Math" w:cs="Times New Roman"/>
+                            <w:i/>
+                            <w:sz w:val="18"/>
+                            <w:szCs w:val="18"/>
+                          </w:rPr>
+                        </m:ctrlPr>
+                      </m:sSubPr>
+                      <m:e>
+                        <m:r>
+                          <w:rPr>
+                            <w:rFonts w:ascii="Cambria Math" w:eastAsia="Calibri" w:hAnsi="Cambria Math" w:cs="Times New Roman"/>
+                            <w:sz w:val="18"/>
+                            <w:szCs w:val="18"/>
+                          </w:rPr>
+                          <m:t>μ</m:t>
+                        </m:r>
+                      </m:e>
+                      <m:sub>
+                        <m:r>
+                          <w:rPr>
+                            <w:rFonts w:ascii="Cambria Math" w:eastAsia="Calibri" w:hAnsi="Cambria Math" w:cs="Times New Roman"/>
+                            <w:sz w:val="18"/>
+                            <w:szCs w:val="18"/>
+                          </w:rPr>
+                          <m:t>1</m:t>
+                        </m:r>
+                      </m:sub>
+                    </m:sSub>
+                    <m:r>
+                      <w:rPr>
+                        <w:rFonts w:ascii="Cambria Math" w:eastAsia="Calibri" w:hAnsi="Cambria Math" w:cs="Times New Roman"/>
+                        <w:sz w:val="18"/>
+                        <w:szCs w:val="18"/>
+                      </w:rPr>
+                      <m:t xml:space="preserve">,…, </m:t>
+                    </m:r>
+                    <m:sSub>
+                      <m:sSubPr>
+                        <m:ctrlPr>
+                          <w:rPr>
+                            <w:rFonts w:ascii="Cambria Math" w:eastAsia="Calibri" w:hAnsi="Cambria Math" w:cs="Times New Roman"/>
+                            <w:i/>
+                            <w:sz w:val="18"/>
+                            <w:szCs w:val="18"/>
+                          </w:rPr>
+                        </m:ctrlPr>
+                      </m:sSubPr>
+                      <m:e>
+                        <m:r>
+                          <w:rPr>
+                            <w:rFonts w:ascii="Cambria Math" w:eastAsia="Calibri" w:hAnsi="Cambria Math" w:cs="Times New Roman"/>
+                            <w:sz w:val="18"/>
+                            <w:szCs w:val="18"/>
+                          </w:rPr>
+                          <m:t>μ</m:t>
+                        </m:r>
+                      </m:e>
+                      <m:sub>
+                        <m:r>
+                          <w:rPr>
+                            <w:rFonts w:ascii="Cambria Math" w:eastAsia="Calibri" w:hAnsi="Cambria Math" w:cs="Times New Roman"/>
+                            <w:sz w:val="18"/>
+                            <w:szCs w:val="18"/>
+                          </w:rPr>
+                          <m:t>k</m:t>
+                        </m:r>
+                      </m:sub>
+                    </m:sSub>
+                  </m:e>
+                </m:d>
+                <m:r>
+                  <w:rPr>
+                    <w:rFonts w:ascii="Cambria Math" w:eastAsia="Calibri" w:hAnsi="Cambria Math" w:cs="Times New Roman"/>
+                    <w:sz w:val="18"/>
+                    <w:szCs w:val="18"/>
+                  </w:rPr>
+                  <m:t>=</m:t>
+                </m:r>
+                <m:nary>
+                  <m:naryPr>
+                    <m:chr m:val="∑"/>
+                    <m:limLoc m:val="undOvr"/>
+                    <m:ctrlPr>
+                      <w:rPr>
+                        <w:rFonts w:ascii="Cambria Math" w:eastAsia="Calibri" w:hAnsi="Cambria Math" w:cs="Times New Roman"/>
+                        <w:i/>
+                        <w:sz w:val="18"/>
+                        <w:szCs w:val="18"/>
+                      </w:rPr>
+                    </m:ctrlPr>
+                  </m:naryPr>
+                  <m:sub>
+                    <m:r>
+                      <w:rPr>
+                        <w:rFonts w:ascii="Cambria Math" w:eastAsia="Calibri" w:hAnsi="Cambria Math" w:cs="Times New Roman"/>
+                        <w:sz w:val="18"/>
+                        <w:szCs w:val="18"/>
+                      </w:rPr>
+                      <m:t>i=1</m:t>
+                    </m:r>
+                  </m:sub>
+                  <m:sup>
+                    <m:r>
+                      <w:rPr>
+                        <w:rFonts w:ascii="Cambria Math" w:eastAsia="Calibri" w:hAnsi="Cambria Math" w:cs="Times New Roman"/>
+                        <w:sz w:val="18"/>
+                        <w:szCs w:val="18"/>
+                      </w:rPr>
+                      <m:t>n</m:t>
+                    </m:r>
+                  </m:sup>
+                  <m:e>
+                    <m:func>
+                      <m:funcPr>
+                        <m:ctrlPr>
+                          <w:rPr>
+                            <w:rFonts w:ascii="Cambria Math" w:eastAsia="Calibri" w:hAnsi="Cambria Math" w:cs="Times New Roman"/>
+                            <w:i/>
+                            <w:sz w:val="18"/>
+                            <w:szCs w:val="18"/>
+                          </w:rPr>
+                        </m:ctrlPr>
+                      </m:funcPr>
+                      <m:fName>
+                        <m:r>
+                          <m:rPr>
+                            <m:sty m:val="p"/>
+                          </m:rPr>
+                          <w:rPr>
+                            <w:rFonts w:ascii="Cambria Math" w:eastAsia="Calibri" w:hAnsi="Cambria Math" w:cs="Times New Roman"/>
+                            <w:sz w:val="18"/>
+                            <w:szCs w:val="18"/>
+                          </w:rPr>
+                          <m:t>min</m:t>
+                        </m:r>
+                      </m:fName>
+                      <m:e>
+                        <m:sSup>
+                          <m:sSupPr>
+                            <m:ctrlPr>
+                              <w:rPr>
+                                <w:rFonts w:ascii="Cambria Math" w:eastAsia="Calibri" w:hAnsi="Cambria Math" w:cs="Times New Roman"/>
+                                <w:i/>
+                                <w:sz w:val="18"/>
+                                <w:szCs w:val="18"/>
+                              </w:rPr>
+                            </m:ctrlPr>
+                          </m:sSupPr>
+                          <m:e>
+                            <m:d>
+                              <m:dPr>
+                                <m:begChr m:val="‖"/>
+                                <m:endChr m:val="‖"/>
+                                <m:ctrlPr>
+                                  <w:rPr>
+                                    <w:rFonts w:ascii="Cambria Math" w:eastAsia="Calibri" w:hAnsi="Cambria Math" w:cs="Times New Roman"/>
+                                    <w:i/>
+                                    <w:sz w:val="18"/>
+                                    <w:szCs w:val="18"/>
+                                  </w:rPr>
+                                </m:ctrlPr>
+                              </m:dPr>
+                              <m:e>
+                                <m:sSub>
+                                  <m:sSubPr>
+                                    <m:ctrlPr>
+                                      <w:rPr>
+                                        <w:rFonts w:ascii="Cambria Math" w:eastAsia="Calibri" w:hAnsi="Cambria Math" w:cs="Times New Roman"/>
+                                        <w:i/>
+                                        <w:sz w:val="18"/>
+                                        <w:szCs w:val="18"/>
+                                      </w:rPr>
+                                    </m:ctrlPr>
+                                  </m:sSubPr>
+                                  <m:e>
+                                    <m:r>
+                                      <w:rPr>
+                                        <w:rFonts w:ascii="Cambria Math" w:eastAsia="Calibri" w:hAnsi="Cambria Math" w:cs="Times New Roman"/>
+                                        <w:sz w:val="18"/>
+                                        <w:szCs w:val="18"/>
+                                      </w:rPr>
+                                      <m:t>x</m:t>
+                                    </m:r>
+                                  </m:e>
+                                  <m:sub>
+                                    <m:r>
+                                      <w:rPr>
+                                        <w:rFonts w:ascii="Cambria Math" w:eastAsia="Calibri" w:hAnsi="Cambria Math" w:cs="Times New Roman"/>
+                                        <w:sz w:val="18"/>
+                                        <w:szCs w:val="18"/>
+                                      </w:rPr>
+                                      <m:t>i</m:t>
+                                    </m:r>
+                                  </m:sub>
+                                </m:sSub>
+                                <m:r>
+                                  <w:rPr>
+                                    <w:rFonts w:ascii="Cambria Math" w:eastAsia="Calibri" w:hAnsi="Cambria Math" w:cs="Times New Roman"/>
+                                    <w:sz w:val="18"/>
+                                    <w:szCs w:val="18"/>
+                                  </w:rPr>
+                                  <m:t>-</m:t>
+                                </m:r>
+                                <m:sSub>
+                                  <m:sSubPr>
+                                    <m:ctrlPr>
+                                      <w:rPr>
+                                        <w:rFonts w:ascii="Cambria Math" w:eastAsia="Calibri" w:hAnsi="Cambria Math" w:cs="Times New Roman"/>
+                                        <w:i/>
+                                        <w:sz w:val="18"/>
+                                        <w:szCs w:val="18"/>
+                                      </w:rPr>
+                                    </m:ctrlPr>
+                                  </m:sSubPr>
+                                  <m:e>
+                                    <m:r>
+                                      <w:rPr>
+                                        <w:rFonts w:ascii="Cambria Math" w:eastAsia="Calibri" w:hAnsi="Cambria Math" w:cs="Times New Roman"/>
+                                        <w:sz w:val="18"/>
+                                        <w:szCs w:val="18"/>
+                                      </w:rPr>
+                                      <m:t>μ</m:t>
+                                    </m:r>
+                                  </m:e>
+                                  <m:sub>
+                                    <m:r>
+                                      <w:rPr>
+                                        <w:rFonts w:ascii="Cambria Math" w:eastAsia="Calibri" w:hAnsi="Cambria Math" w:cs="Times New Roman"/>
+                                        <w:sz w:val="18"/>
+                                        <w:szCs w:val="18"/>
+                                      </w:rPr>
+                                      <m:t>j</m:t>
+                                    </m:r>
+                                  </m:sub>
+                                </m:sSub>
+                              </m:e>
+                            </m:d>
+                          </m:e>
+                          <m:sup>
+                            <m:r>
+                              <w:rPr>
+                                <w:rFonts w:ascii="Cambria Math" w:eastAsia="Calibri" w:hAnsi="Cambria Math" w:cs="Times New Roman"/>
+                                <w:sz w:val="18"/>
+                                <w:szCs w:val="18"/>
+                              </w:rPr>
+                              <m:t>2</m:t>
+                            </m:r>
+                          </m:sup>
+                        </m:sSup>
+                      </m:e>
+                    </m:func>
+                  </m:e>
+                </m:nary>
+              </m:oMath>
+            </m:oMathPara>
           </w:p>
         </w:tc>
         <w:tc>
           <w:tcPr>
-            <w:tcW w:w="3117" w:type="dxa"/>
+            <w:tcW w:w="2875" w:type="dxa"/>
           </w:tcPr>
           <w:p>
             <w:pPr>
-              <w:rPr>
-                <w:i/>
-                <w:iCs/>
-                <w:sz w:val="18"/>
-                <w:szCs w:val="18"/>
-              </w:rPr>
-            </w:pPr>
+              <w:pStyle w:val="ListParagraph"/>
+              <w:numPr>
+                <w:ilvl w:val="0"/>
+                <w:numId w:val="6"/>
+              </w:numPr>
+              <w:ind w:left="160" w:hanging="160"/>
+              <w:rPr>
+                <w:sz w:val="18"/>
+                <w:szCs w:val="18"/>
+              </w:rPr>
+            </w:pPr>
+            <w:r>
+              <w:rPr>
+                <w:sz w:val="18"/>
+                <w:szCs w:val="18"/>
+              </w:rPr>
+              <w:t>The sum of the squared distances between every data point and its assigned cluster center</w:t>
+            </w:r>
+          </w:p>
+          <w:p>
+            <w:pPr>
+              <w:pStyle w:val="ListParagraph"/>
+              <w:numPr>
+                <w:ilvl w:val="0"/>
+                <w:numId w:val="6"/>
+              </w:numPr>
+              <w:ind w:left="160" w:hanging="160"/>
+              <w:rPr>
+                <w:sz w:val="18"/>
+                <w:szCs w:val="18"/>
+              </w:rPr>
+            </w:pPr>
+            <w:r>
+              <w:rPr>
+                <w:sz w:val="18"/>
+                <w:szCs w:val="18"/>
+              </w:rPr>
+              <w:sym w:font="Symbol" w:char="F06D"/>
+            </w:r>
+            <w:r>
+              <w:rPr>
+                <w:sz w:val="18"/>
+                <w:szCs w:val="18"/>
+              </w:rPr>
+              <w:t xml:space="preserve"> = Cluster Center</w:t>
+            </w:r>
           </w:p>
         </w:tc>
       </w:tr>
       <w:tr>
         <w:tc>
           <w:tcPr>
-            <w:tcW w:w="2335" w:type="dxa"/>
+            <w:tcW w:w="2155" w:type="dxa"/>
           </w:tcPr>
           <w:p>
             <w:pPr>
@@ -5719,7 +8101,7 @@
         </w:tc>
         <w:tc>
           <w:tcPr>
-            <w:tcW w:w="3898" w:type="dxa"/>
+            <w:tcW w:w="4320" w:type="dxa"/>
           </w:tcPr>
           <w:p>
             <w:pPr>
@@ -5734,13 +8116,11 @@
         </w:tc>
         <w:tc>
           <w:tcPr>
-            <w:tcW w:w="3117" w:type="dxa"/>
+            <w:tcW w:w="2875" w:type="dxa"/>
           </w:tcPr>
           <w:p>
             <w:pPr>
               <w:rPr>
-                <w:i/>
-                <w:iCs/>
                 <w:sz w:val="18"/>
                 <w:szCs w:val="18"/>
               </w:rPr>
@@ -5751,7 +8131,7 @@
       <w:tr>
         <w:tc>
           <w:tcPr>
-            <w:tcW w:w="2335" w:type="dxa"/>
+            <w:tcW w:w="2155" w:type="dxa"/>
           </w:tcPr>
           <w:p>
             <w:pPr>
@@ -5764,7 +8144,7 @@
         </w:tc>
         <w:tc>
           <w:tcPr>
-            <w:tcW w:w="3898" w:type="dxa"/>
+            <w:tcW w:w="4320" w:type="dxa"/>
           </w:tcPr>
           <w:p>
             <w:pPr>
@@ -5779,13 +8159,11 @@
         </w:tc>
         <w:tc>
           <w:tcPr>
-            <w:tcW w:w="3117" w:type="dxa"/>
+            <w:tcW w:w="2875" w:type="dxa"/>
           </w:tcPr>
           <w:p>
             <w:pPr>
               <w:rPr>
-                <w:i/>
-                <w:iCs/>
                 <w:sz w:val="18"/>
                 <w:szCs w:val="18"/>
               </w:rPr>
@@ -5796,7 +8174,7 @@
       <w:tr>
         <w:tc>
           <w:tcPr>
-            <w:tcW w:w="2335" w:type="dxa"/>
+            <w:tcW w:w="2155" w:type="dxa"/>
           </w:tcPr>
           <w:p>
             <w:pPr>
@@ -5809,7 +8187,7 @@
         </w:tc>
         <w:tc>
           <w:tcPr>
-            <w:tcW w:w="3898" w:type="dxa"/>
+            <w:tcW w:w="4320" w:type="dxa"/>
           </w:tcPr>
           <w:p>
             <w:pPr>
@@ -5824,58 +8202,11 @@
         </w:tc>
         <w:tc>
           <w:tcPr>
-            <w:tcW w:w="3117" w:type="dxa"/>
+            <w:tcW w:w="2875" w:type="dxa"/>
           </w:tcPr>
           <w:p>
             <w:pPr>
               <w:rPr>
-                <w:i/>
-                <w:iCs/>
-                <w:sz w:val="18"/>
-                <w:szCs w:val="18"/>
-              </w:rPr>
-            </w:pPr>
-          </w:p>
-        </w:tc>
-      </w:tr>
-      <w:tr>
-        <w:tc>
-          <w:tcPr>
-            <w:tcW w:w="2335" w:type="dxa"/>
-          </w:tcPr>
-          <w:p>
-            <w:pPr>
-              <w:rPr>
-                <w:sz w:val="18"/>
-                <w:szCs w:val="18"/>
-              </w:rPr>
-            </w:pPr>
-          </w:p>
-        </w:tc>
-        <w:tc>
-          <w:tcPr>
-            <w:tcW w:w="3898" w:type="dxa"/>
-          </w:tcPr>
-          <w:p>
-            <w:pPr>
-              <w:jc w:val="center"/>
-              <w:rPr>
-                <w:rFonts w:ascii="Calibri" w:eastAsia="Calibri" w:hAnsi="Calibri" w:cs="Times New Roman"/>
-                <w:sz w:val="18"/>
-                <w:szCs w:val="18"/>
-              </w:rPr>
-            </w:pPr>
-          </w:p>
-        </w:tc>
-        <w:tc>
-          <w:tcPr>
-            <w:tcW w:w="3117" w:type="dxa"/>
-          </w:tcPr>
-          <w:p>
-            <w:pPr>
-              <w:rPr>
-                <w:i/>
-                <w:iCs/>
                 <w:sz w:val="18"/>
                 <w:szCs w:val="18"/>
               </w:rPr>
@@ -5898,6 +8229,119 @@
 <file path=word/numbering.xml><?xml version="1.0" encoding="utf-8"?>
 <w:numbering xmlns:wpc="http://schemas.microsoft.com/office/word/2010/wordprocessingCanvas" xmlns:cx="http://schemas.microsoft.com/office/drawing/2014/chartex" xmlns:cx1="http://schemas.microsoft.com/office/drawing/2015/9/8/chartex" xmlns:cx2="http://schemas.microsoft.com/office/drawing/2015/10/21/chartex" xmlns:cx3="http://schemas.microsoft.com/office/drawing/2016/5/9/chartex" xmlns:cx4="http://schemas.microsoft.com/office/drawing/2016/5/10/chartex" xmlns:cx5="http://schemas.microsoft.com/office/drawing/2016/5/11/chartex" xmlns:cx6="http://schemas.microsoft.com/office/drawing/2016/5/12/chartex" xmlns:cx7="http://schemas.microsoft.com/office/drawing/2016/5/13/chartex" xmlns:cx8="http://schemas.microsoft.com/office/drawing/2016/5/14/chartex" xmlns:mc="http://schemas.openxmlformats.org/markup-compatibility/2006" xmlns:aink="http://schemas.microsoft.com/office/drawing/2016/ink" xmlns:am3d="http://schemas.microsoft.com/office/drawing/2017/model3d" xmlns:o="urn:schemas-microsoft-com:office:office" xmlns:r="http://schemas.openxmlformats.org/officeDocument/2006/relationships" xmlns:m="http://schemas.openxmlformats.org/officeDocument/2006/math" xmlns:v="urn:schemas-microsoft-com:vml" xmlns:wp14="http://schemas.microsoft.com/office/word/2010/wordprocessingDrawing" xmlns:wp="http://schemas.openxmlformats.org/drawingml/2006/wordprocessingDrawing" xmlns:w10="urn:schemas-microsoft-com:office:word" xmlns:w="http://schemas.openxmlformats.org/wordprocessingml/2006/main" xmlns:w14="http://schemas.microsoft.com/office/word/2010/wordml" xmlns:w15="http://schemas.microsoft.com/office/word/2012/wordml" xmlns:w16cid="http://schemas.microsoft.com/office/word/2016/wordml/cid" xmlns:w16se="http://schemas.microsoft.com/office/word/2015/wordml/symex" xmlns:wpg="http://schemas.microsoft.com/office/word/2010/wordprocessingGroup" xmlns:wpi="http://schemas.microsoft.com/office/word/2010/wordprocessingInk" xmlns:wne="http://schemas.microsoft.com/office/word/2006/wordml" xmlns:wps="http://schemas.microsoft.com/office/word/2010/wordprocessingShape" mc:Ignorable="w14 w15 w16se w16cid wp14">
   <w:abstractNum w:abstractNumId="0" w15:restartNumberingAfterBreak="0">
+    <w:nsid w:val="3DB92375"/>
+    <w:multiLevelType w:val="hybridMultilevel"/>
+    <w:tmpl w:val="D9CAC5D0"/>
+    <w:lvl w:ilvl="0" w:tplc="04090001">
+      <w:start w:val="1"/>
+      <w:numFmt w:val="bullet"/>
+      <w:lvlText w:val=""/>
+      <w:lvlJc w:val="left"/>
+      <w:pPr>
+        <w:ind w:left="720" w:hanging="360"/>
+      </w:pPr>
+      <w:rPr>
+        <w:rFonts w:ascii="Symbol" w:hAnsi="Symbol" w:hint="default"/>
+      </w:rPr>
+    </w:lvl>
+    <w:lvl w:ilvl="1" w:tplc="04090003" w:tentative="1">
+      <w:start w:val="1"/>
+      <w:numFmt w:val="bullet"/>
+      <w:lvlText w:val="o"/>
+      <w:lvlJc w:val="left"/>
+      <w:pPr>
+        <w:ind w:left="1440" w:hanging="360"/>
+      </w:pPr>
+      <w:rPr>
+        <w:rFonts w:ascii="Courier New" w:hAnsi="Courier New" w:cs="Courier New" w:hint="default"/>
+      </w:rPr>
+    </w:lvl>
+    <w:lvl w:ilvl="2" w:tplc="04090005" w:tentative="1">
+      <w:start w:val="1"/>
+      <w:numFmt w:val="bullet"/>
+      <w:lvlText w:val=""/>
+      <w:lvlJc w:val="left"/>
+      <w:pPr>
+        <w:ind w:left="2160" w:hanging="360"/>
+      </w:pPr>
+      <w:rPr>
+        <w:rFonts w:ascii="Wingdings" w:hAnsi="Wingdings" w:hint="default"/>
+      </w:rPr>
+    </w:lvl>
+    <w:lvl w:ilvl="3" w:tplc="04090001" w:tentative="1">
+      <w:start w:val="1"/>
+      <w:numFmt w:val="bullet"/>
+      <w:lvlText w:val=""/>
+      <w:lvlJc w:val="left"/>
+      <w:pPr>
+        <w:ind w:left="2880" w:hanging="360"/>
+      </w:pPr>
+      <w:rPr>
+        <w:rFonts w:ascii="Symbol" w:hAnsi="Symbol" w:hint="default"/>
+      </w:rPr>
+    </w:lvl>
+    <w:lvl w:ilvl="4" w:tplc="04090003" w:tentative="1">
+      <w:start w:val="1"/>
+      <w:numFmt w:val="bullet"/>
+      <w:lvlText w:val="o"/>
+      <w:lvlJc w:val="left"/>
+      <w:pPr>
+        <w:ind w:left="3600" w:hanging="360"/>
+      </w:pPr>
+      <w:rPr>
+        <w:rFonts w:ascii="Courier New" w:hAnsi="Courier New" w:cs="Courier New" w:hint="default"/>
+      </w:rPr>
+    </w:lvl>
+    <w:lvl w:ilvl="5" w:tplc="04090005" w:tentative="1">
+      <w:start w:val="1"/>
+      <w:numFmt w:val="bullet"/>
+      <w:lvlText w:val=""/>
+      <w:lvlJc w:val="left"/>
+      <w:pPr>
+        <w:ind w:left="4320" w:hanging="360"/>
+      </w:pPr>
+      <w:rPr>
+        <w:rFonts w:ascii="Wingdings" w:hAnsi="Wingdings" w:hint="default"/>
+      </w:rPr>
+    </w:lvl>
+    <w:lvl w:ilvl="6" w:tplc="04090001" w:tentative="1">
+      <w:start w:val="1"/>
+      <w:numFmt w:val="bullet"/>
+      <w:lvlText w:val=""/>
+      <w:lvlJc w:val="left"/>
+      <w:pPr>
+        <w:ind w:left="5040" w:hanging="360"/>
+      </w:pPr>
+      <w:rPr>
+        <w:rFonts w:ascii="Symbol" w:hAnsi="Symbol" w:hint="default"/>
+      </w:rPr>
+    </w:lvl>
+    <w:lvl w:ilvl="7" w:tplc="04090003" w:tentative="1">
+      <w:start w:val="1"/>
+      <w:numFmt w:val="bullet"/>
+      <w:lvlText w:val="o"/>
+      <w:lvlJc w:val="left"/>
+      <w:pPr>
+        <w:ind w:left="5760" w:hanging="360"/>
+      </w:pPr>
+      <w:rPr>
+        <w:rFonts w:ascii="Courier New" w:hAnsi="Courier New" w:cs="Courier New" w:hint="default"/>
+      </w:rPr>
+    </w:lvl>
+    <w:lvl w:ilvl="8" w:tplc="04090005" w:tentative="1">
+      <w:start w:val="1"/>
+      <w:numFmt w:val="bullet"/>
+      <w:lvlText w:val=""/>
+      <w:lvlJc w:val="left"/>
+      <w:pPr>
+        <w:ind w:left="6480" w:hanging="360"/>
+      </w:pPr>
+      <w:rPr>
+        <w:rFonts w:ascii="Wingdings" w:hAnsi="Wingdings" w:hint="default"/>
+      </w:rPr>
+    </w:lvl>
+  </w:abstractNum>
+  <w:abstractNum w:abstractNumId="1" w15:restartNumberingAfterBreak="0">
     <w:nsid w:val="3E7676B2"/>
     <w:multiLevelType w:val="hybridMultilevel"/>
     <w:tmpl w:val="638A09E0"/>
@@ -5986,7 +8430,7 @@
       </w:pPr>
     </w:lvl>
   </w:abstractNum>
-  <w:abstractNum w:abstractNumId="1" w15:restartNumberingAfterBreak="0">
+  <w:abstractNum w:abstractNumId="2" w15:restartNumberingAfterBreak="0">
     <w:nsid w:val="3EB57166"/>
     <w:multiLevelType w:val="hybridMultilevel"/>
     <w:tmpl w:val="28AA4D46"/>
@@ -6098,7 +8542,7 @@
       </w:rPr>
     </w:lvl>
   </w:abstractNum>
-  <w:abstractNum w:abstractNumId="2" w15:restartNumberingAfterBreak="0">
+  <w:abstractNum w:abstractNumId="3" w15:restartNumberingAfterBreak="0">
     <w:nsid w:val="41BA4C2D"/>
     <w:multiLevelType w:val="hybridMultilevel"/>
     <w:tmpl w:val="0B82DED0"/>
@@ -6187,7 +8631,7 @@
       </w:pPr>
     </w:lvl>
   </w:abstractNum>
-  <w:abstractNum w:abstractNumId="3" w15:restartNumberingAfterBreak="0">
+  <w:abstractNum w:abstractNumId="4" w15:restartNumberingAfterBreak="0">
     <w:nsid w:val="4CD953D4"/>
     <w:multiLevelType w:val="hybridMultilevel"/>
     <w:tmpl w:val="77D22D36"/>
@@ -6273,17 +8717,228 @@
       </w:pPr>
     </w:lvl>
   </w:abstractNum>
+  <w:abstractNum w:abstractNumId="5" w15:restartNumberingAfterBreak="0">
+    <w:nsid w:val="52B07ADF"/>
+    <w:multiLevelType w:val="hybridMultilevel"/>
+    <w:tmpl w:val="131439B4"/>
+    <w:lvl w:ilvl="0" w:tplc="04090001">
+      <w:start w:val="1"/>
+      <w:numFmt w:val="bullet"/>
+      <w:lvlText w:val=""/>
+      <w:lvlJc w:val="left"/>
+      <w:pPr>
+        <w:ind w:left="720" w:hanging="360"/>
+      </w:pPr>
+      <w:rPr>
+        <w:rFonts w:ascii="Symbol" w:hAnsi="Symbol" w:hint="default"/>
+      </w:rPr>
+    </w:lvl>
+    <w:lvl w:ilvl="1" w:tplc="04090003" w:tentative="1">
+      <w:start w:val="1"/>
+      <w:numFmt w:val="bullet"/>
+      <w:lvlText w:val="o"/>
+      <w:lvlJc w:val="left"/>
+      <w:pPr>
+        <w:ind w:left="1440" w:hanging="360"/>
+      </w:pPr>
+      <w:rPr>
+        <w:rFonts w:ascii="Courier New" w:hAnsi="Courier New" w:cs="Courier New" w:hint="default"/>
+      </w:rPr>
+    </w:lvl>
+    <w:lvl w:ilvl="2" w:tplc="04090005" w:tentative="1">
+      <w:start w:val="1"/>
+      <w:numFmt w:val="bullet"/>
+      <w:lvlText w:val=""/>
+      <w:lvlJc w:val="left"/>
+      <w:pPr>
+        <w:ind w:left="2160" w:hanging="360"/>
+      </w:pPr>
+      <w:rPr>
+        <w:rFonts w:ascii="Wingdings" w:hAnsi="Wingdings" w:hint="default"/>
+      </w:rPr>
+    </w:lvl>
+    <w:lvl w:ilvl="3" w:tplc="04090001" w:tentative="1">
+      <w:start w:val="1"/>
+      <w:numFmt w:val="bullet"/>
+      <w:lvlText w:val=""/>
+      <w:lvlJc w:val="left"/>
+      <w:pPr>
+        <w:ind w:left="2880" w:hanging="360"/>
+      </w:pPr>
+      <w:rPr>
+        <w:rFonts w:ascii="Symbol" w:hAnsi="Symbol" w:hint="default"/>
+      </w:rPr>
+    </w:lvl>
+    <w:lvl w:ilvl="4" w:tplc="04090003" w:tentative="1">
+      <w:start w:val="1"/>
+      <w:numFmt w:val="bullet"/>
+      <w:lvlText w:val="o"/>
+      <w:lvlJc w:val="left"/>
+      <w:pPr>
+        <w:ind w:left="3600" w:hanging="360"/>
+      </w:pPr>
+      <w:rPr>
+        <w:rFonts w:ascii="Courier New" w:hAnsi="Courier New" w:cs="Courier New" w:hint="default"/>
+      </w:rPr>
+    </w:lvl>
+    <w:lvl w:ilvl="5" w:tplc="04090005" w:tentative="1">
+      <w:start w:val="1"/>
+      <w:numFmt w:val="bullet"/>
+      <w:lvlText w:val=""/>
+      <w:lvlJc w:val="left"/>
+      <w:pPr>
+        <w:ind w:left="4320" w:hanging="360"/>
+      </w:pPr>
+      <w:rPr>
+        <w:rFonts w:ascii="Wingdings" w:hAnsi="Wingdings" w:hint="default"/>
+      </w:rPr>
+    </w:lvl>
+    <w:lvl w:ilvl="6" w:tplc="04090001" w:tentative="1">
+      <w:start w:val="1"/>
+      <w:numFmt w:val="bullet"/>
+      <w:lvlText w:val=""/>
+      <w:lvlJc w:val="left"/>
+      <w:pPr>
+        <w:ind w:left="5040" w:hanging="360"/>
+      </w:pPr>
+      <w:rPr>
+        <w:rFonts w:ascii="Symbol" w:hAnsi="Symbol" w:hint="default"/>
+      </w:rPr>
+    </w:lvl>
+    <w:lvl w:ilvl="7" w:tplc="04090003" w:tentative="1">
+      <w:start w:val="1"/>
+      <w:numFmt w:val="bullet"/>
+      <w:lvlText w:val="o"/>
+      <w:lvlJc w:val="left"/>
+      <w:pPr>
+        <w:ind w:left="5760" w:hanging="360"/>
+      </w:pPr>
+      <w:rPr>
+        <w:rFonts w:ascii="Courier New" w:hAnsi="Courier New" w:cs="Courier New" w:hint="default"/>
+      </w:rPr>
+    </w:lvl>
+    <w:lvl w:ilvl="8" w:tplc="04090005" w:tentative="1">
+      <w:start w:val="1"/>
+      <w:numFmt w:val="bullet"/>
+      <w:lvlText w:val=""/>
+      <w:lvlJc w:val="left"/>
+      <w:pPr>
+        <w:ind w:left="6480" w:hanging="360"/>
+      </w:pPr>
+      <w:rPr>
+        <w:rFonts w:ascii="Wingdings" w:hAnsi="Wingdings" w:hint="default"/>
+      </w:rPr>
+    </w:lvl>
+  </w:abstractNum>
+  <w:abstractNum w:abstractNumId="6" w15:restartNumberingAfterBreak="0">
+    <w:nsid w:val="5F5926F8"/>
+    <w:multiLevelType w:val="hybridMultilevel"/>
+    <w:tmpl w:val="8BFEFE50"/>
+    <w:lvl w:ilvl="0" w:tplc="0409000F">
+      <w:start w:val="1"/>
+      <w:numFmt w:val="decimal"/>
+      <w:lvlText w:val="%1."/>
+      <w:lvlJc w:val="left"/>
+      <w:pPr>
+        <w:ind w:left="720" w:hanging="360"/>
+      </w:pPr>
+      <w:rPr>
+        <w:rFonts w:hint="default"/>
+      </w:rPr>
+    </w:lvl>
+    <w:lvl w:ilvl="1" w:tplc="04090019" w:tentative="1">
+      <w:start w:val="1"/>
+      <w:numFmt w:val="lowerLetter"/>
+      <w:lvlText w:val="%2."/>
+      <w:lvlJc w:val="left"/>
+      <w:pPr>
+        <w:ind w:left="1440" w:hanging="360"/>
+      </w:pPr>
+    </w:lvl>
+    <w:lvl w:ilvl="2" w:tplc="0409001B" w:tentative="1">
+      <w:start w:val="1"/>
+      <w:numFmt w:val="lowerRoman"/>
+      <w:lvlText w:val="%3."/>
+      <w:lvlJc w:val="right"/>
+      <w:pPr>
+        <w:ind w:left="2160" w:hanging="180"/>
+      </w:pPr>
+    </w:lvl>
+    <w:lvl w:ilvl="3" w:tplc="0409000F" w:tentative="1">
+      <w:start w:val="1"/>
+      <w:numFmt w:val="decimal"/>
+      <w:lvlText w:val="%4."/>
+      <w:lvlJc w:val="left"/>
+      <w:pPr>
+        <w:ind w:left="2880" w:hanging="360"/>
+      </w:pPr>
+    </w:lvl>
+    <w:lvl w:ilvl="4" w:tplc="04090019" w:tentative="1">
+      <w:start w:val="1"/>
+      <w:numFmt w:val="lowerLetter"/>
+      <w:lvlText w:val="%5."/>
+      <w:lvlJc w:val="left"/>
+      <w:pPr>
+        <w:ind w:left="3600" w:hanging="360"/>
+      </w:pPr>
+    </w:lvl>
+    <w:lvl w:ilvl="5" w:tplc="0409001B" w:tentative="1">
+      <w:start w:val="1"/>
+      <w:numFmt w:val="lowerRoman"/>
+      <w:lvlText w:val="%6."/>
+      <w:lvlJc w:val="right"/>
+      <w:pPr>
+        <w:ind w:left="4320" w:hanging="180"/>
+      </w:pPr>
+    </w:lvl>
+    <w:lvl w:ilvl="6" w:tplc="0409000F" w:tentative="1">
+      <w:start w:val="1"/>
+      <w:numFmt w:val="decimal"/>
+      <w:lvlText w:val="%7."/>
+      <w:lvlJc w:val="left"/>
+      <w:pPr>
+        <w:ind w:left="5040" w:hanging="360"/>
+      </w:pPr>
+    </w:lvl>
+    <w:lvl w:ilvl="7" w:tplc="04090019" w:tentative="1">
+      <w:start w:val="1"/>
+      <w:numFmt w:val="lowerLetter"/>
+      <w:lvlText w:val="%8."/>
+      <w:lvlJc w:val="left"/>
+      <w:pPr>
+        <w:ind w:left="5760" w:hanging="360"/>
+      </w:pPr>
+    </w:lvl>
+    <w:lvl w:ilvl="8" w:tplc="0409001B" w:tentative="1">
+      <w:start w:val="1"/>
+      <w:numFmt w:val="lowerRoman"/>
+      <w:lvlText w:val="%9."/>
+      <w:lvlJc w:val="right"/>
+      <w:pPr>
+        <w:ind w:left="6480" w:hanging="180"/>
+      </w:pPr>
+    </w:lvl>
+  </w:abstractNum>
   <w:num w:numId="1">
+    <w:abstractNumId w:val="1"/>
+  </w:num>
+  <w:num w:numId="2">
+    <w:abstractNumId w:val="4"/>
+  </w:num>
+  <w:num w:numId="3">
+    <w:abstractNumId w:val="3"/>
+  </w:num>
+  <w:num w:numId="4">
+    <w:abstractNumId w:val="2"/>
+  </w:num>
+  <w:num w:numId="5">
+    <w:abstractNumId w:val="6"/>
+  </w:num>
+  <w:num w:numId="6">
     <w:abstractNumId w:val="0"/>
   </w:num>
-  <w:num w:numId="2">
-    <w:abstractNumId w:val="3"/>
-  </w:num>
-  <w:num w:numId="3">
-    <w:abstractNumId w:val="2"/>
-  </w:num>
-  <w:num w:numId="4">
-    <w:abstractNumId w:val="1"/>
+  <w:num w:numId="7">
+    <w:abstractNumId w:val="5"/>
   </w:num>
 </w:numbering>
 </file>

</xml_diff>

<commit_message>
Final Machine Learning Math Doc
</commit_message>
<xml_diff>
--- a/Machine-Learning/Machine Learning Math.docx
+++ b/Machine-Learning/Machine Learning Math.docx
@@ -1617,6 +1617,14 @@
                             </m:groupChr>
                           </m:e>
                         </m:d>
+                        <m:r>
+                          <w:rPr>
+                            <w:rFonts w:ascii="Cambria Math" w:eastAsia="Calibri" w:hAnsi="Cambria Math" w:cs="Times New Roman"/>
+                            <w:sz w:val="18"/>
+                            <w:szCs w:val="18"/>
+                          </w:rPr>
+                          <m:t xml:space="preserve"> </m:t>
+                        </m:r>
                       </m:e>
                     </m:box>
                     <m:r>
@@ -1846,6 +1854,46 @@
                 <w:szCs w:val="18"/>
               </w:rPr>
               <w:t xml:space="preserve"> to get the degree</w:t>
+            </w:r>
+          </w:p>
+          <w:p>
+            <w:pPr>
+              <w:pStyle w:val="ListParagraph"/>
+              <w:numPr>
+                <w:ilvl w:val="0"/>
+                <w:numId w:val="1"/>
+              </w:numPr>
+              <w:ind w:left="220" w:hanging="180"/>
+              <w:rPr>
+                <w:sz w:val="18"/>
+                <w:szCs w:val="18"/>
+              </w:rPr>
+            </w:pPr>
+            <w:r>
+              <w:rPr>
+                <w:rFonts w:eastAsiaTheme="minorEastAsia"/>
+                <w:sz w:val="18"/>
+                <w:szCs w:val="18"/>
+              </w:rPr>
+              <w:t xml:space="preserve">Note: two vectors are </w:t>
+            </w:r>
+            <w:r>
+              <w:rPr>
+                <w:rFonts w:eastAsiaTheme="minorEastAsia"/>
+                <w:b/>
+                <w:bCs/>
+                <w:sz w:val="18"/>
+                <w:szCs w:val="18"/>
+              </w:rPr>
+              <w:t>orthonormal</w:t>
+            </w:r>
+            <w:r>
+              <w:rPr>
+                <w:rFonts w:eastAsiaTheme="minorEastAsia"/>
+                <w:sz w:val="18"/>
+                <w:szCs w:val="18"/>
+              </w:rPr>
+              <w:t xml:space="preserve"> when their dot product = 0</w:t>
             </w:r>
           </w:p>
         </w:tc>
@@ -2947,15 +2995,7 @@
                     <w:sz w:val="18"/>
                     <w:szCs w:val="18"/>
                   </w:rPr>
-                  <m:t xml:space="preserve">then </m:t>
-                </m:r>
-                <m:r>
-                  <w:rPr>
-                    <w:rFonts w:ascii="Cambria Math" w:eastAsia="Calibri" w:hAnsi="Cambria Math" w:cs="Times New Roman"/>
-                    <w:sz w:val="18"/>
-                    <w:szCs w:val="18"/>
-                  </w:rPr>
-                  <m:t>u∙x</m:t>
+                  <m:t>then u∙x</m:t>
                 </m:r>
               </m:oMath>
             </m:oMathPara>
@@ -2999,16 +3039,7 @@
                 <w:sz w:val="18"/>
                 <w:szCs w:val="18"/>
               </w:rPr>
-              <w:t xml:space="preserve"> is a unit vector, then the projection is </w:t>
-            </w:r>
-            <w:bookmarkStart w:id="0" w:name="_GoBack"/>
-            <w:bookmarkEnd w:id="0"/>
-            <w:r>
-              <w:rPr>
-                <w:sz w:val="18"/>
-                <w:szCs w:val="18"/>
-              </w:rPr>
-              <w:t>simply the dot product of the two vectors.</w:t>
+              <w:t xml:space="preserve"> is a unit vector, then the projection is simply the dot product of the two vectors.</w:t>
             </w:r>
           </w:p>
         </w:tc>
@@ -3314,6 +3345,7 @@
                 <w:sz w:val="18"/>
                 <w:szCs w:val="18"/>
               </w:rPr>
+              <w:lastRenderedPageBreak/>
               <w:t>Dot Product of a Matrix</w:t>
             </w:r>
           </w:p>
@@ -3657,15 +3689,7 @@
                 <w:sz w:val="18"/>
                 <w:szCs w:val="18"/>
               </w:rPr>
-              <w:t xml:space="preserve">We match the 1st members (1 and 7), multiply them, likewise for the 2nd members (2 and 9) </w:t>
-            </w:r>
-            <w:r>
-              <w:rPr>
-                <w:sz w:val="18"/>
-                <w:szCs w:val="18"/>
-              </w:rPr>
-              <w:lastRenderedPageBreak/>
-              <w:t>and the 3rd members (3 and 11), and finally sum them up.</w:t>
+              <w:t>We match the 1st members (1 and 7), multiply them, likewise for the 2nd members (2 and 9) and the 3rd members (3 and 11), and finally sum them up.</w:t>
             </w:r>
           </w:p>
           <w:p>
@@ -3708,7 +3732,6 @@
                 <w:sz w:val="18"/>
                 <w:szCs w:val="18"/>
               </w:rPr>
-              <w:lastRenderedPageBreak/>
               <w:t>Dot Product a Matrix &amp; a Vector</w:t>
             </w:r>
           </w:p>
@@ -7353,6 +7376,7 @@
                 <w:sz w:val="18"/>
                 <w:szCs w:val="18"/>
               </w:rPr>
+              <w:lastRenderedPageBreak/>
               <w:t xml:space="preserve">Calculate the </w:t>
             </w:r>
             <w:r>
@@ -7457,7 +7481,6 @@
                     <w:sz w:val="18"/>
                     <w:szCs w:val="18"/>
                   </w:rPr>
-                  <w:lastRenderedPageBreak/>
                   <m:t xml:space="preserve">w= </m:t>
                 </m:r>
                 <m:d>
@@ -7638,7 +7661,6 @@
                 <w:sz w:val="18"/>
                 <w:szCs w:val="18"/>
               </w:rPr>
-              <w:lastRenderedPageBreak/>
               <w:t xml:space="preserve">Calculated as </w:t>
             </w:r>
             <w:r>
@@ -8906,6 +8928,13 @@
                 <w:szCs w:val="18"/>
               </w:rPr>
             </w:pPr>
+            <w:r>
+              <w:rPr>
+                <w:sz w:val="18"/>
+                <w:szCs w:val="18"/>
+              </w:rPr>
+              <w:t>PCA – Direction with Maximum Variance</w:t>
+            </w:r>
           </w:p>
         </w:tc>
         <w:tc>
@@ -8921,6 +8950,61 @@
                 <w:szCs w:val="18"/>
               </w:rPr>
             </w:pPr>
+            <m:oMathPara>
+              <m:oMath>
+                <m:sSup>
+                  <m:sSupPr>
+                    <m:ctrlPr>
+                      <w:rPr>
+                        <w:rFonts w:ascii="Cambria Math" w:eastAsia="Calibri" w:hAnsi="Cambria Math" w:cs="Times New Roman"/>
+                        <w:i/>
+                        <w:sz w:val="18"/>
+                        <w:szCs w:val="18"/>
+                      </w:rPr>
+                    </m:ctrlPr>
+                  </m:sSupPr>
+                  <m:e>
+                    <m:r>
+                      <w:rPr>
+                        <w:rFonts w:ascii="Cambria Math" w:eastAsia="Calibri" w:hAnsi="Cambria Math" w:cs="Times New Roman"/>
+                        <w:sz w:val="18"/>
+                        <w:szCs w:val="18"/>
+                      </w:rPr>
+                      <m:t>u</m:t>
+                    </m:r>
+                  </m:e>
+                  <m:sup>
+                    <m:r>
+                      <w:rPr>
+                        <w:rFonts w:ascii="Cambria Math" w:eastAsia="Calibri" w:hAnsi="Cambria Math" w:cs="Times New Roman"/>
+                        <w:sz w:val="18"/>
+                        <w:szCs w:val="18"/>
+                      </w:rPr>
+                      <m:t>T</m:t>
+                    </m:r>
+                  </m:sup>
+                </m:sSup>
+                <m:r>
+                  <m:rPr>
+                    <m:sty m:val="p"/>
+                  </m:rPr>
+                  <w:rPr>
+                    <w:rFonts w:ascii="Cambria Math" w:eastAsia="Calibri" w:hAnsi="Cambria Math" w:cs="Times New Roman"/>
+                    <w:sz w:val="18"/>
+                    <w:szCs w:val="18"/>
+                  </w:rPr>
+                  <m:t>Σ</m:t>
+                </m:r>
+                <m:r>
+                  <w:rPr>
+                    <w:rFonts w:ascii="Cambria Math" w:eastAsia="Calibri" w:hAnsi="Cambria Math" w:cs="Times New Roman"/>
+                    <w:sz w:val="18"/>
+                    <w:szCs w:val="18"/>
+                  </w:rPr>
+                  <m:t>u</m:t>
+                </m:r>
+              </m:oMath>
+            </m:oMathPara>
           </w:p>
         </w:tc>
         <w:tc>
@@ -8934,6 +9018,153 @@
                 <w:szCs w:val="18"/>
               </w:rPr>
             </w:pPr>
+            <w:r>
+              <w:rPr>
+                <w:sz w:val="18"/>
+                <w:szCs w:val="18"/>
+              </w:rPr>
+              <w:sym w:font="Symbol" w:char="F053"/>
+            </w:r>
+            <w:r>
+              <w:rPr>
+                <w:sz w:val="18"/>
+                <w:szCs w:val="18"/>
+              </w:rPr>
+              <w:t xml:space="preserve"> = the </w:t>
+            </w:r>
+            <m:oMath>
+              <m:r>
+                <w:rPr>
+                  <w:rFonts w:ascii="Cambria Math" w:hAnsi="Cambria Math"/>
+                  <w:sz w:val="18"/>
+                  <w:szCs w:val="18"/>
+                </w:rPr>
+                <m:t>dxd</m:t>
+              </m:r>
+            </m:oMath>
+            <w:r>
+              <w:rPr>
+                <w:sz w:val="18"/>
+                <w:szCs w:val="18"/>
+              </w:rPr>
+              <w:t xml:space="preserve"> covariance matrix</w:t>
+            </w:r>
+          </w:p>
+          <w:p>
+            <w:pPr>
+              <w:rPr>
+                <w:rFonts w:eastAsiaTheme="minorEastAsia"/>
+                <w:sz w:val="18"/>
+                <w:szCs w:val="18"/>
+              </w:rPr>
+            </w:pPr>
+            <m:oMath>
+              <m:r>
+                <w:rPr>
+                  <w:rFonts w:ascii="Cambria Math" w:hAnsi="Cambria Math"/>
+                  <w:sz w:val="18"/>
+                  <w:szCs w:val="18"/>
+                </w:rPr>
+                <m:t>u</m:t>
+              </m:r>
+              <m:r>
+                <w:rPr>
+                  <w:rFonts w:ascii="Cambria Math" w:eastAsiaTheme="minorEastAsia" w:hAnsi="Cambria Math"/>
+                  <w:sz w:val="18"/>
+                  <w:szCs w:val="18"/>
+                </w:rPr>
+                <m:t>=</m:t>
+              </m:r>
+            </m:oMath>
+            <w:r>
+              <w:rPr>
+                <w:rFonts w:eastAsiaTheme="minorEastAsia"/>
+                <w:sz w:val="18"/>
+                <w:szCs w:val="18"/>
+              </w:rPr>
+              <w:t xml:space="preserve"> must be a unit vector</w:t>
+            </w:r>
+            <w:r>
+              <w:rPr>
+                <w:rFonts w:eastAsiaTheme="minorEastAsia"/>
+                <w:sz w:val="18"/>
+                <w:szCs w:val="18"/>
+              </w:rPr>
+              <w:t xml:space="preserve"> – meaning if it’s not, convert it</w:t>
+            </w:r>
+          </w:p>
+          <w:p>
+            <w:pPr>
+              <w:rPr>
+                <w:sz w:val="18"/>
+                <w:szCs w:val="18"/>
+              </w:rPr>
+            </w:pPr>
+            <w:r>
+              <w:rPr>
+                <w:rFonts w:eastAsiaTheme="minorEastAsia"/>
+                <w:sz w:val="18"/>
+                <w:szCs w:val="18"/>
+              </w:rPr>
+              <w:t>*T</w:t>
+            </w:r>
+            <w:r>
+              <w:rPr>
+                <w:rFonts w:eastAsiaTheme="minorEastAsia"/>
+                <w:sz w:val="18"/>
+                <w:szCs w:val="18"/>
+              </w:rPr>
+              <w:t>h</w:t>
+            </w:r>
+            <w:r>
+              <w:rPr>
+                <w:rFonts w:eastAsiaTheme="minorEastAsia"/>
+                <w:sz w:val="18"/>
+                <w:szCs w:val="18"/>
+              </w:rPr>
+              <w:t>is is the</w:t>
+            </w:r>
+            <w:r>
+              <w:rPr>
+                <w:rFonts w:eastAsiaTheme="minorEastAsia"/>
+                <w:sz w:val="18"/>
+                <w:szCs w:val="18"/>
+              </w:rPr>
+              <w:t xml:space="preserve"> </w:t>
+            </w:r>
+            <w:r>
+              <w:rPr>
+                <w:rFonts w:eastAsiaTheme="minorEastAsia"/>
+                <w:b/>
+                <w:bCs/>
+                <w:sz w:val="18"/>
+                <w:szCs w:val="18"/>
+              </w:rPr>
+              <w:t>first eigenvector</w:t>
+            </w:r>
+            <w:r>
+              <w:rPr>
+                <w:rFonts w:eastAsiaTheme="minorEastAsia"/>
+                <w:sz w:val="18"/>
+                <w:szCs w:val="18"/>
+              </w:rPr>
+              <w:t xml:space="preserve"> of the </w:t>
+            </w:r>
+            <w:r>
+              <w:rPr>
+                <w:rFonts w:eastAsiaTheme="minorEastAsia"/>
+                <w:sz w:val="18"/>
+                <w:szCs w:val="18"/>
+              </w:rPr>
+              <w:t>covariance matrix</w:t>
+            </w:r>
+            <w:r>
+              <w:rPr>
+                <w:sz w:val="18"/>
+                <w:szCs w:val="18"/>
+              </w:rPr>
+              <w:t xml:space="preserve"> </w:t>
+            </w:r>
           </w:p>
         </w:tc>
       </w:tr>
@@ -8949,6 +9180,29 @@
                 <w:szCs w:val="18"/>
               </w:rPr>
             </w:pPr>
+            <w:r>
+              <w:rPr>
+                <w:sz w:val="18"/>
+                <w:szCs w:val="18"/>
+              </w:rPr>
+              <w:t xml:space="preserve">PCA – </w:t>
+            </w:r>
+            <w:r>
+              <w:rPr>
+                <w:i/>
+                <w:iCs/>
+                <w:sz w:val="18"/>
+                <w:szCs w:val="18"/>
+              </w:rPr>
+              <w:t>k</w:t>
+            </w:r>
+            <w:r>
+              <w:rPr>
+                <w:sz w:val="18"/>
+                <w:szCs w:val="18"/>
+              </w:rPr>
+              <w:t>-Dimensional Projection</w:t>
+            </w:r>
           </w:p>
         </w:tc>
         <w:tc>
@@ -8964,6 +9218,138 @@
                 <w:szCs w:val="18"/>
               </w:rPr>
             </w:pPr>
+            <m:oMathPara>
+              <m:oMath>
+                <m:r>
+                  <w:rPr>
+                    <w:rFonts w:ascii="Cambria Math" w:eastAsia="Calibri" w:hAnsi="Cambria Math" w:cs="Times New Roman"/>
+                    <w:sz w:val="18"/>
+                    <w:szCs w:val="18"/>
+                  </w:rPr>
+                  <m:t>x ↦(</m:t>
+                </m:r>
+                <m:sSub>
+                  <m:sSubPr>
+                    <m:ctrlPr>
+                      <w:rPr>
+                        <w:rFonts w:ascii="Cambria Math" w:eastAsia="Calibri" w:hAnsi="Cambria Math" w:cs="Times New Roman"/>
+                        <w:i/>
+                        <w:sz w:val="18"/>
+                        <w:szCs w:val="18"/>
+                      </w:rPr>
+                    </m:ctrlPr>
+                  </m:sSubPr>
+                  <m:e>
+                    <m:r>
+                      <w:rPr>
+                        <w:rFonts w:ascii="Cambria Math" w:eastAsia="Calibri" w:hAnsi="Cambria Math" w:cs="Times New Roman"/>
+                        <w:sz w:val="18"/>
+                        <w:szCs w:val="18"/>
+                      </w:rPr>
+                      <m:t>u</m:t>
+                    </m:r>
+                  </m:e>
+                  <m:sub>
+                    <m:r>
+                      <w:rPr>
+                        <w:rFonts w:ascii="Cambria Math" w:eastAsia="Calibri" w:hAnsi="Cambria Math" w:cs="Times New Roman"/>
+                        <w:sz w:val="18"/>
+                        <w:szCs w:val="18"/>
+                      </w:rPr>
+                      <m:t>1</m:t>
+                    </m:r>
+                  </m:sub>
+                </m:sSub>
+                <m:r>
+                  <w:rPr>
+                    <w:rFonts w:ascii="Cambria Math" w:eastAsia="Calibri" w:hAnsi="Cambria Math" w:cs="Times New Roman"/>
+                    <w:sz w:val="18"/>
+                    <w:szCs w:val="18"/>
+                  </w:rPr>
+                  <m:t xml:space="preserve">∙x, </m:t>
+                </m:r>
+                <m:sSub>
+                  <m:sSubPr>
+                    <m:ctrlPr>
+                      <w:rPr>
+                        <w:rFonts w:ascii="Cambria Math" w:eastAsia="Calibri" w:hAnsi="Cambria Math" w:cs="Times New Roman"/>
+                        <w:i/>
+                        <w:sz w:val="18"/>
+                        <w:szCs w:val="18"/>
+                      </w:rPr>
+                    </m:ctrlPr>
+                  </m:sSubPr>
+                  <m:e>
+                    <m:r>
+                      <w:rPr>
+                        <w:rFonts w:ascii="Cambria Math" w:eastAsia="Calibri" w:hAnsi="Cambria Math" w:cs="Times New Roman"/>
+                        <w:sz w:val="18"/>
+                        <w:szCs w:val="18"/>
+                      </w:rPr>
+                      <m:t>u</m:t>
+                    </m:r>
+                  </m:e>
+                  <m:sub>
+                    <m:r>
+                      <w:rPr>
+                        <w:rFonts w:ascii="Cambria Math" w:eastAsia="Calibri" w:hAnsi="Cambria Math" w:cs="Times New Roman"/>
+                        <w:sz w:val="18"/>
+                        <w:szCs w:val="18"/>
+                      </w:rPr>
+                      <m:t>2</m:t>
+                    </m:r>
+                  </m:sub>
+                </m:sSub>
+                <m:r>
+                  <w:rPr>
+                    <w:rFonts w:ascii="Cambria Math" w:eastAsia="Calibri" w:hAnsi="Cambria Math" w:cs="Times New Roman"/>
+                    <w:sz w:val="18"/>
+                    <w:szCs w:val="18"/>
+                  </w:rPr>
+                  <m:t>∙x, …</m:t>
+                </m:r>
+                <m:sSub>
+                  <m:sSubPr>
+                    <m:ctrlPr>
+                      <w:rPr>
+                        <w:rFonts w:ascii="Cambria Math" w:eastAsia="Calibri" w:hAnsi="Cambria Math" w:cs="Times New Roman"/>
+                        <w:i/>
+                        <w:sz w:val="18"/>
+                        <w:szCs w:val="18"/>
+                      </w:rPr>
+                    </m:ctrlPr>
+                  </m:sSubPr>
+                  <m:e>
+                    <m:r>
+                      <w:rPr>
+                        <w:rFonts w:ascii="Cambria Math" w:eastAsia="Calibri" w:hAnsi="Cambria Math" w:cs="Times New Roman"/>
+                        <w:sz w:val="18"/>
+                        <w:szCs w:val="18"/>
+                      </w:rPr>
+                      <m:t>u</m:t>
+                    </m:r>
+                  </m:e>
+                  <m:sub>
+                    <m:r>
+                      <w:rPr>
+                        <w:rFonts w:ascii="Cambria Math" w:eastAsia="Calibri" w:hAnsi="Cambria Math" w:cs="Times New Roman"/>
+                        <w:sz w:val="18"/>
+                        <w:szCs w:val="18"/>
+                      </w:rPr>
+                      <m:t>k</m:t>
+                    </m:r>
+                  </m:sub>
+                </m:sSub>
+                <m:r>
+                  <w:rPr>
+                    <w:rFonts w:ascii="Cambria Math" w:eastAsia="Calibri" w:hAnsi="Cambria Math" w:cs="Times New Roman"/>
+                    <w:sz w:val="18"/>
+                    <w:szCs w:val="18"/>
+                  </w:rPr>
+                  <m:t>∙x)</m:t>
+                </m:r>
+              </m:oMath>
+            </m:oMathPara>
           </w:p>
         </w:tc>
         <w:tc>
@@ -8977,6 +9363,29 @@
                 <w:szCs w:val="18"/>
               </w:rPr>
             </w:pPr>
+            <w:r>
+              <w:rPr>
+                <w:sz w:val="18"/>
+                <w:szCs w:val="18"/>
+              </w:rPr>
+              <w:t xml:space="preserve">The dot product of the </w:t>
+            </w:r>
+            <w:r>
+              <w:rPr>
+                <w:b/>
+                <w:bCs/>
+                <w:sz w:val="18"/>
+                <w:szCs w:val="18"/>
+              </w:rPr>
+              <w:t xml:space="preserve">first eigenvector </w:t>
+            </w:r>
+            <w:r>
+              <w:rPr>
+                <w:sz w:val="18"/>
+                <w:szCs w:val="18"/>
+              </w:rPr>
+              <w:t>with each data point</w:t>
+            </w:r>
           </w:p>
         </w:tc>
       </w:tr>
@@ -8992,6 +9401,22 @@
                 <w:szCs w:val="18"/>
               </w:rPr>
             </w:pPr>
+            <w:r>
+              <w:rPr>
+                <w:sz w:val="18"/>
+                <w:szCs w:val="18"/>
+              </w:rPr>
+              <w:t>PCA – Reconstructi</w:t>
+            </w:r>
+            <w:bookmarkStart w:id="0" w:name="_GoBack"/>
+            <w:bookmarkEnd w:id="0"/>
+            <w:r>
+              <w:rPr>
+                <w:sz w:val="18"/>
+                <w:szCs w:val="18"/>
+              </w:rPr>
+              <w:t>on from a Projection</w:t>
+            </w:r>
           </w:p>
         </w:tc>
         <w:tc>
@@ -9007,6 +9432,58 @@
                 <w:szCs w:val="18"/>
               </w:rPr>
             </w:pPr>
+            <m:oMathPara>
+              <m:oMath>
+                <m:r>
+                  <w:rPr>
+                    <w:rFonts w:ascii="Cambria Math" w:eastAsia="Calibri" w:hAnsi="Cambria Math" w:cs="Times New Roman"/>
+                    <w:sz w:val="18"/>
+                    <w:szCs w:val="18"/>
+                  </w:rPr>
+                  <m:t>U</m:t>
+                </m:r>
+                <m:sSup>
+                  <m:sSupPr>
+                    <m:ctrlPr>
+                      <w:rPr>
+                        <w:rFonts w:ascii="Cambria Math" w:eastAsia="Calibri" w:hAnsi="Cambria Math" w:cs="Times New Roman"/>
+                        <w:i/>
+                        <w:sz w:val="18"/>
+                        <w:szCs w:val="18"/>
+                      </w:rPr>
+                    </m:ctrlPr>
+                  </m:sSupPr>
+                  <m:e>
+                    <m:r>
+                      <w:rPr>
+                        <w:rFonts w:ascii="Cambria Math" w:eastAsia="Calibri" w:hAnsi="Cambria Math" w:cs="Times New Roman"/>
+                        <w:sz w:val="18"/>
+                        <w:szCs w:val="18"/>
+                      </w:rPr>
+                      <m:t>U</m:t>
+                    </m:r>
+                  </m:e>
+                  <m:sup>
+                    <m:r>
+                      <w:rPr>
+                        <w:rFonts w:ascii="Cambria Math" w:eastAsia="Calibri" w:hAnsi="Cambria Math" w:cs="Times New Roman"/>
+                        <w:sz w:val="18"/>
+                        <w:szCs w:val="18"/>
+                      </w:rPr>
+                      <m:t>T</m:t>
+                    </m:r>
+                  </m:sup>
+                </m:sSup>
+                <m:r>
+                  <w:rPr>
+                    <w:rFonts w:ascii="Cambria Math" w:eastAsia="Calibri" w:hAnsi="Cambria Math" w:cs="Times New Roman"/>
+                    <w:sz w:val="18"/>
+                    <w:szCs w:val="18"/>
+                  </w:rPr>
+                  <m:t>x</m:t>
+                </m:r>
+              </m:oMath>
+            </m:oMathPara>
           </w:p>
         </w:tc>
         <w:tc>

</xml_diff>